<commit_message>
docs: versão 2.0 do reporte
</commit_message>
<xml_diff>
--- a/Reporte Técnico.docx
+++ b/Reporte Técnico.docx
@@ -1,6 +1,6 @@
 
 <file path=word/document.xml><?xml version="1.0" encoding="utf-8"?>
-<w:document xmlns:wpc="http://schemas.microsoft.com/office/word/2010/wordprocessingCanvas" xmlns:cx="http://schemas.microsoft.com/office/drawing/2014/chartex" xmlns:cx1="http://schemas.microsoft.com/office/drawing/2015/9/8/chartex" xmlns:cx2="http://schemas.microsoft.com/office/drawing/2015/10/21/chartex" xmlns:cx3="http://schemas.microsoft.com/office/drawing/2016/5/9/chartex" xmlns:cx4="http://schemas.microsoft.com/office/drawing/2016/5/10/chartex" xmlns:cx5="http://schemas.microsoft.com/office/drawing/2016/5/11/chartex" xmlns:cx6="http://schemas.microsoft.com/office/drawing/2016/5/12/chartex" xmlns:cx7="http://schemas.microsoft.com/office/drawing/2016/5/13/chartex" xmlns:cx8="http://schemas.microsoft.com/office/drawing/2016/5/14/chartex" xmlns:mc="http://schemas.openxmlformats.org/markup-compatibility/2006" xmlns:aink="http://schemas.microsoft.com/office/drawing/2016/ink" xmlns:am3d="http://schemas.microsoft.com/office/drawing/2017/model3d" xmlns:o="urn:schemas-microsoft-com:office:office" xmlns:oel="http://schemas.microsoft.com/office/2019/extlst" xmlns:r="http://schemas.openxmlformats.org/officeDocument/2006/relationships" xmlns:m="http://schemas.openxmlformats.org/officeDocument/2006/math" xmlns:v="urn:schemas-microsoft-com:vml" xmlns:wp14="http://schemas.microsoft.com/office/word/2010/wordprocessingDrawing" xmlns:wp="http://schemas.openxmlformats.org/drawingml/2006/wordprocessingDrawing" xmlns:w10="urn:schemas-microsoft-com:office:word" xmlns:w="http://schemas.openxmlformats.org/wordprocessingml/2006/main" xmlns:w14="http://schemas.microsoft.com/office/word/2010/wordml" xmlns:w15="http://schemas.microsoft.com/office/word/2012/wordml" xmlns:w16cex="http://schemas.microsoft.com/office/word/2018/wordml/cex" xmlns:w16cid="http://schemas.microsoft.com/office/word/2016/wordml/cid" xmlns:w16="http://schemas.microsoft.com/office/word/2018/wordml" xmlns:w16sdtdh="http://schemas.microsoft.com/office/word/2020/wordml/sdtdatahash" xmlns:w16se="http://schemas.microsoft.com/office/word/2015/wordml/symex" xmlns:wpg="http://schemas.microsoft.com/office/word/2010/wordprocessingGroup" xmlns:wpi="http://schemas.microsoft.com/office/word/2010/wordprocessingInk" xmlns:wne="http://schemas.microsoft.com/office/word/2006/wordml" xmlns:wps="http://schemas.microsoft.com/office/word/2010/wordprocessingShape" mc:Ignorable="w14 w15 w16se w16cid w16 w16cex w16sdtdh wp14">
+<w:document xmlns:wpc="http://schemas.microsoft.com/office/word/2010/wordprocessingCanvas" xmlns:cx="http://schemas.microsoft.com/office/drawing/2014/chartex" xmlns:cx1="http://schemas.microsoft.com/office/drawing/2015/9/8/chartex" xmlns:cx2="http://schemas.microsoft.com/office/drawing/2015/10/21/chartex" xmlns:cx3="http://schemas.microsoft.com/office/drawing/2016/5/9/chartex" xmlns:cx4="http://schemas.microsoft.com/office/drawing/2016/5/10/chartex" xmlns:cx5="http://schemas.microsoft.com/office/drawing/2016/5/11/chartex" xmlns:cx6="http://schemas.microsoft.com/office/drawing/2016/5/12/chartex" xmlns:cx7="http://schemas.microsoft.com/office/drawing/2016/5/13/chartex" xmlns:cx8="http://schemas.microsoft.com/office/drawing/2016/5/14/chartex" xmlns:mc="http://schemas.openxmlformats.org/markup-compatibility/2006" xmlns:aink="http://schemas.microsoft.com/office/drawing/2016/ink" xmlns:am3d="http://schemas.microsoft.com/office/drawing/2017/model3d" xmlns:o="urn:schemas-microsoft-com:office:office" xmlns:oel="http://schemas.microsoft.com/office/2019/extlst" xmlns:r="http://schemas.openxmlformats.org/officeDocument/2006/relationships" xmlns:m="http://schemas.openxmlformats.org/officeDocument/2006/math" xmlns:v="urn:schemas-microsoft-com:vml" xmlns:wp14="http://schemas.microsoft.com/office/word/2010/wordprocessingDrawing" xmlns:wp="http://schemas.openxmlformats.org/drawingml/2006/wordprocessingDrawing" xmlns:w10="urn:schemas-microsoft-com:office:word" xmlns:w="http://schemas.openxmlformats.org/wordprocessingml/2006/main" xmlns:w14="http://schemas.microsoft.com/office/word/2010/wordml" xmlns:w15="http://schemas.microsoft.com/office/word/2012/wordml" xmlns:w16cex="http://schemas.microsoft.com/office/word/2018/wordml/cex" xmlns:w16cid="http://schemas.microsoft.com/office/word/2016/wordml/cid" xmlns:w16="http://schemas.microsoft.com/office/word/2018/wordml" xmlns:w16du="http://schemas.microsoft.com/office/word/2023/wordml/word16du" xmlns:w16sdtdh="http://schemas.microsoft.com/office/word/2020/wordml/sdtdatahash" xmlns:w16se="http://schemas.microsoft.com/office/word/2015/wordml/symex" xmlns:wpg="http://schemas.microsoft.com/office/word/2010/wordprocessingGroup" xmlns:wpi="http://schemas.microsoft.com/office/word/2010/wordprocessingInk" xmlns:wne="http://schemas.microsoft.com/office/word/2006/wordml" xmlns:wps="http://schemas.microsoft.com/office/word/2010/wordprocessingShape" mc:Ignorable="w14 w15 w16se w16cid w16 w16cex w16sdtdh w16du wp14">
   <w:body>
     <w:p/>
     <w:p/>
@@ -148,7 +148,47 @@
                                 <w:szCs w:val="20"/>
                               </w:rPr>
                               <w:br/>
-                              <w:t>Versão 1.0 de março de 2024</w:t>
+                              <w:t xml:space="preserve">Versão </w:t>
+                            </w:r>
+                            <w:r>
+                              <w:rPr>
+                                <w:rFonts w:cstheme="majorHAnsi"/>
+                                <w:b/>
+                                <w:color w:val="595959" w:themeColor="text1" w:themeTint="A6"/>
+                                <w:sz w:val="20"/>
+                                <w:szCs w:val="20"/>
+                              </w:rPr>
+                              <w:t>2</w:t>
+                            </w:r>
+                            <w:r>
+                              <w:rPr>
+                                <w:rFonts w:cstheme="majorHAnsi"/>
+                                <w:b/>
+                                <w:color w:val="595959" w:themeColor="text1" w:themeTint="A6"/>
+                                <w:sz w:val="20"/>
+                                <w:szCs w:val="20"/>
+                              </w:rPr>
+                              <w:t xml:space="preserve">.0 de </w:t>
+                            </w:r>
+                            <w:r>
+                              <w:rPr>
+                                <w:rFonts w:cstheme="majorHAnsi"/>
+                                <w:b/>
+                                <w:color w:val="595959" w:themeColor="text1" w:themeTint="A6"/>
+                                <w:sz w:val="20"/>
+                                <w:szCs w:val="20"/>
+                              </w:rPr>
+                              <w:t>abril</w:t>
+                            </w:r>
+                            <w:r>
+                              <w:rPr>
+                                <w:rFonts w:cstheme="majorHAnsi"/>
+                                <w:b/>
+                                <w:color w:val="595959" w:themeColor="text1" w:themeTint="A6"/>
+                                <w:sz w:val="20"/>
+                                <w:szCs w:val="20"/>
+                              </w:rPr>
+                              <w:t xml:space="preserve"> de 2024</w:t>
                             </w:r>
                             <w:r>
                               <w:rPr>
@@ -240,7 +280,47 @@
                           <w:szCs w:val="20"/>
                         </w:rPr>
                         <w:br/>
-                        <w:t>Versão 1.0 de março de 2024</w:t>
+                        <w:t xml:space="preserve">Versão </w:t>
+                      </w:r>
+                      <w:r>
+                        <w:rPr>
+                          <w:rFonts w:cstheme="majorHAnsi"/>
+                          <w:b/>
+                          <w:color w:val="595959" w:themeColor="text1" w:themeTint="A6"/>
+                          <w:sz w:val="20"/>
+                          <w:szCs w:val="20"/>
+                        </w:rPr>
+                        <w:t>2</w:t>
+                      </w:r>
+                      <w:r>
+                        <w:rPr>
+                          <w:rFonts w:cstheme="majorHAnsi"/>
+                          <w:b/>
+                          <w:color w:val="595959" w:themeColor="text1" w:themeTint="A6"/>
+                          <w:sz w:val="20"/>
+                          <w:szCs w:val="20"/>
+                        </w:rPr>
+                        <w:t xml:space="preserve">.0 de </w:t>
+                      </w:r>
+                      <w:r>
+                        <w:rPr>
+                          <w:rFonts w:cstheme="majorHAnsi"/>
+                          <w:b/>
+                          <w:color w:val="595959" w:themeColor="text1" w:themeTint="A6"/>
+                          <w:sz w:val="20"/>
+                          <w:szCs w:val="20"/>
+                        </w:rPr>
+                        <w:t>abril</w:t>
+                      </w:r>
+                      <w:r>
+                        <w:rPr>
+                          <w:rFonts w:cstheme="majorHAnsi"/>
+                          <w:b/>
+                          <w:color w:val="595959" w:themeColor="text1" w:themeTint="A6"/>
+                          <w:sz w:val="20"/>
+                          <w:szCs w:val="20"/>
+                        </w:rPr>
+                        <w:t xml:space="preserve"> de 2024</w:t>
                       </w:r>
                       <w:r>
                         <w:rPr>
@@ -979,7 +1059,31 @@
                 <w:sz w:val="14"/>
                 <w:szCs w:val="14"/>
               </w:rPr>
-              <w:t>19-03-2024</w:t>
+              <w:t>23</w:t>
+            </w:r>
+            <w:r>
+              <w:rPr>
+                <w:rFonts w:ascii="Courier" w:eastAsia="Times New Roman" w:hAnsi="Courier" w:cs="Courier"/>
+                <w:sz w:val="14"/>
+                <w:szCs w:val="14"/>
+              </w:rPr>
+              <w:t>-0</w:t>
+            </w:r>
+            <w:r>
+              <w:rPr>
+                <w:rFonts w:ascii="Courier" w:eastAsia="Times New Roman" w:hAnsi="Courier" w:cs="Courier"/>
+                <w:sz w:val="14"/>
+                <w:szCs w:val="14"/>
+              </w:rPr>
+              <w:t>4</w:t>
+            </w:r>
+            <w:r>
+              <w:rPr>
+                <w:rFonts w:ascii="Courier" w:eastAsia="Times New Roman" w:hAnsi="Courier" w:cs="Courier"/>
+                <w:sz w:val="14"/>
+                <w:szCs w:val="14"/>
+              </w:rPr>
+              <w:t>-2024</w:t>
             </w:r>
           </w:p>
         </w:tc>
@@ -2677,6 +2781,95 @@
                 <w:szCs w:val="16"/>
               </w:rPr>
               <w:t>Interfaces básicas</w:t>
+            </w:r>
+          </w:p>
+        </w:tc>
+      </w:tr>
+      <w:tr>
+        <w:trPr>
+          <w:jc w:val="center"/>
+        </w:trPr>
+        <w:tc>
+          <w:tcPr>
+            <w:tcW w:w="1724" w:type="dxa"/>
+            <w:vAlign w:val="center"/>
+          </w:tcPr>
+          <w:p>
+            <w:pPr>
+              <w:spacing w:before="40" w:after="40" w:line="240" w:lineRule="auto"/>
+              <w:jc w:val="center"/>
+              <w:rPr>
+                <w:rFonts w:cstheme="majorHAnsi"/>
+                <w:sz w:val="16"/>
+                <w:szCs w:val="16"/>
+                <w:lang w:bidi="ar-SA"/>
+              </w:rPr>
+            </w:pPr>
+            <w:r>
+              <w:rPr>
+                <w:rFonts w:cstheme="majorHAnsi"/>
+                <w:sz w:val="16"/>
+                <w:szCs w:val="16"/>
+                <w:lang w:bidi="ar-SA"/>
+              </w:rPr>
+              <w:t>2.0</w:t>
+            </w:r>
+          </w:p>
+        </w:tc>
+        <w:tc>
+          <w:tcPr>
+            <w:tcW w:w="1263" w:type="dxa"/>
+            <w:vAlign w:val="center"/>
+          </w:tcPr>
+          <w:p>
+            <w:pPr>
+              <w:spacing w:before="40" w:after="40" w:line="240" w:lineRule="auto"/>
+              <w:jc w:val="center"/>
+              <w:rPr>
+                <w:rFonts w:cstheme="majorHAnsi"/>
+                <w:sz w:val="16"/>
+                <w:szCs w:val="16"/>
+                <w:lang w:bidi="ar-SA"/>
+              </w:rPr>
+            </w:pPr>
+            <w:r>
+              <w:rPr>
+                <w:rFonts w:cstheme="majorHAnsi"/>
+                <w:sz w:val="16"/>
+                <w:szCs w:val="16"/>
+                <w:lang w:bidi="ar-SA"/>
+              </w:rPr>
+              <w:t>abril/2024</w:t>
+            </w:r>
+          </w:p>
+        </w:tc>
+        <w:tc>
+          <w:tcPr>
+            <w:tcW w:w="6652" w:type="dxa"/>
+            <w:vAlign w:val="center"/>
+          </w:tcPr>
+          <w:p>
+            <w:pPr>
+              <w:pStyle w:val="PargrafodaLista"/>
+              <w:numPr>
+                <w:ilvl w:val="0"/>
+                <w:numId w:val="1"/>
+              </w:numPr>
+              <w:spacing w:before="40" w:after="40"/>
+              <w:ind w:left="172" w:hanging="172"/>
+              <w:rPr>
+                <w:rFonts w:cstheme="majorHAnsi"/>
+                <w:sz w:val="16"/>
+                <w:szCs w:val="16"/>
+              </w:rPr>
+            </w:pPr>
+            <w:r>
+              <w:rPr>
+                <w:rFonts w:cstheme="majorHAnsi"/>
+                <w:sz w:val="16"/>
+                <w:szCs w:val="16"/>
+              </w:rPr>
+              <w:t>Nova interface</w:t>
             </w:r>
           </w:p>
         </w:tc>
@@ -7640,7 +7833,13 @@
         <w:t xml:space="preserve"> curto-circuito</w:t>
       </w:r>
       <w:r>
-        <w:t xml:space="preserve">: nele, o “algoritmo de comportamento” verificou que houve uma mudança abrupta na rede elétrica. Pode ser várias coisas. Uma delas é um </w:t>
+        <w:t xml:space="preserve">: nele, o “algoritmo de comportamento” verificou que houve uma mudança abrupta na rede elétrica. </w:t>
+      </w:r>
+      <w:r>
+        <w:t>Pode ser</w:t>
+      </w:r>
+      <w:r>
+        <w:t xml:space="preserve"> um </w:t>
       </w:r>
       <w:r>
         <w:t>princípio</w:t>
@@ -7652,10 +7851,16 @@
         <w:t>curto-circuito</w:t>
       </w:r>
       <w:r>
-        <w:t xml:space="preserve"> (ainda a confirmar), ou um transitório ou qualquer coisa que aponte para uma mudança da rede, mas que ainda não seja possível indicar que de fato é um evento da rede</w:t>
+        <w:t xml:space="preserve"> (ainda a confirmar), ou um transitório</w:t>
       </w:r>
       <w:r>
-        <w:t>.</w:t>
+        <w:t>,</w:t>
+      </w:r>
+      <w:r>
+        <w:t xml:space="preserve"> mas que ainda </w:t>
+      </w:r>
+      <w:r>
+        <w:t>será identificado pela curva e o tempo limite.</w:t>
       </w:r>
     </w:p>
     <w:tbl>
@@ -9779,7 +9984,7 @@
                 <w:bCs/>
                 <w:lang w:bidi="ar-SA"/>
               </w:rPr>
-              <w:t>1.1</w:t>
+              <w:t>2.0</w:t>
             </w:r>
           </w:p>
           <w:p>
@@ -10103,10 +10308,10 @@
                 <w:lang w:bidi="ar-SA"/>
               </w:rPr>
               <w:drawing>
-                <wp:inline distT="0" distB="0" distL="0" distR="0" wp14:anchorId="2A5A365E" wp14:editId="61E48F69">
-                  <wp:extent cx="6120130" cy="3449320"/>
+                <wp:inline distT="0" distB="0" distL="0" distR="0" wp14:anchorId="43453A91" wp14:editId="51E4AB02">
+                  <wp:extent cx="6120130" cy="3550920"/>
                   <wp:effectExtent l="0" t="0" r="0" b="0"/>
-                  <wp:docPr id="6" name="Imagem 6"/>
+                  <wp:docPr id="251379528" name="Imagem 1"/>
                   <wp:cNvGraphicFramePr>
                     <a:graphicFrameLocks xmlns:a="http://schemas.openxmlformats.org/drawingml/2006/main" noChangeAspect="1"/>
                   </wp:cNvGraphicFramePr>
@@ -10114,7 +10319,7 @@
                     <a:graphicData uri="http://schemas.openxmlformats.org/drawingml/2006/picture">
                       <pic:pic xmlns:pic="http://schemas.openxmlformats.org/drawingml/2006/picture">
                         <pic:nvPicPr>
-                          <pic:cNvPr id="1" name=""/>
+                          <pic:cNvPr id="251379528" name=""/>
                           <pic:cNvPicPr/>
                         </pic:nvPicPr>
                         <pic:blipFill>
@@ -10126,7 +10331,7 @@
                         <pic:spPr>
                           <a:xfrm>
                             <a:off x="0" y="0"/>
-                            <a:ext cx="6120130" cy="3449320"/>
+                            <a:ext cx="6120130" cy="3550920"/>
                           </a:xfrm>
                           <a:prstGeom prst="rect">
                             <a:avLst/>
@@ -10531,6 +10736,9 @@
         </w:tc>
       </w:tr>
       <w:tr>
+        <w:trPr>
+          <w:trHeight w:val="23"/>
+        </w:trPr>
         <w:tc>
           <w:tcPr>
             <w:tcW w:w="9638" w:type="dxa"/>
@@ -10596,6 +10804,17 @@
                 <w:lang w:bidi="ar-SA"/>
               </w:rPr>
               <w:t xml:space="preserve">Interface principal da aplicação </w:t>
+            </w:r>
+            <w:r>
+              <w:rPr>
+                <w:rFonts w:cstheme="majorHAnsi"/>
+                <w:i/>
+                <w:iCs/>
+                <w:sz w:val="18"/>
+                <w:szCs w:val="18"/>
+                <w:lang w:bidi="ar-SA"/>
+              </w:rPr>
+              <w:t>com visuais</w:t>
             </w:r>
           </w:p>
         </w:tc>
@@ -10928,6 +11147,499 @@
         </w:rPr>
       </w:pPr>
     </w:p>
+    <w:p>
+      <w:pPr>
+        <w:ind w:firstLine="567"/>
+        <w:rPr>
+          <w:color w:val="000000" w:themeColor="text1"/>
+        </w:rPr>
+      </w:pPr>
+    </w:p>
+    <w:p>
+      <w:pPr>
+        <w:ind w:firstLine="567"/>
+        <w:rPr>
+          <w:color w:val="000000" w:themeColor="text1"/>
+        </w:rPr>
+      </w:pPr>
+    </w:p>
+    <w:p>
+      <w:pPr>
+        <w:ind w:firstLine="567"/>
+        <w:rPr>
+          <w:color w:val="000000" w:themeColor="text1"/>
+        </w:rPr>
+      </w:pPr>
+    </w:p>
+    <w:p>
+      <w:pPr>
+        <w:ind w:firstLine="567"/>
+        <w:rPr>
+          <w:color w:val="000000" w:themeColor="text1"/>
+        </w:rPr>
+      </w:pPr>
+    </w:p>
+    <w:p>
+      <w:pPr>
+        <w:ind w:firstLine="567"/>
+        <w:rPr>
+          <w:color w:val="000000" w:themeColor="text1"/>
+        </w:rPr>
+      </w:pPr>
+    </w:p>
+    <w:p>
+      <w:pPr>
+        <w:ind w:firstLine="567"/>
+        <w:rPr>
+          <w:color w:val="000000" w:themeColor="text1"/>
+        </w:rPr>
+      </w:pPr>
+    </w:p>
+    <w:p>
+      <w:pPr>
+        <w:ind w:firstLine="567"/>
+        <w:rPr>
+          <w:color w:val="000000" w:themeColor="text1"/>
+        </w:rPr>
+      </w:pPr>
+    </w:p>
+    <w:tbl>
+      <w:tblPr>
+        <w:tblStyle w:val="Tabelacomgrade"/>
+        <w:tblW w:w="0" w:type="auto"/>
+        <w:tblBorders>
+          <w:top w:val="single" w:sz="18" w:space="0" w:color="7F7F7F" w:themeColor="text1" w:themeTint="80"/>
+          <w:left w:val="none" w:sz="0" w:space="0" w:color="auto"/>
+          <w:bottom w:val="none" w:sz="0" w:space="0" w:color="auto"/>
+          <w:right w:val="none" w:sz="0" w:space="0" w:color="auto"/>
+          <w:insideH w:val="single" w:sz="18" w:space="0" w:color="7F7F7F" w:themeColor="text1" w:themeTint="80"/>
+          <w:insideV w:val="single" w:sz="18" w:space="0" w:color="auto"/>
+        </w:tblBorders>
+        <w:tblLook w:val="04A0" w:firstRow="1" w:lastRow="0" w:firstColumn="1" w:lastColumn="0" w:noHBand="0" w:noVBand="1"/>
+      </w:tblPr>
+      <w:tblGrid>
+        <w:gridCol w:w="9638"/>
+      </w:tblGrid>
+      <w:tr>
+        <w:tc>
+          <w:tcPr>
+            <w:tcW w:w="9638" w:type="dxa"/>
+          </w:tcPr>
+          <w:p>
+            <w:pPr>
+              <w:spacing w:after="0" w:line="240" w:lineRule="auto"/>
+              <w:rPr>
+                <w:rFonts w:cstheme="majorHAnsi"/>
+                <w:b/>
+                <w:bCs/>
+                <w:sz w:val="18"/>
+                <w:szCs w:val="18"/>
+                <w:lang w:bidi="ar-SA"/>
+              </w:rPr>
+            </w:pPr>
+          </w:p>
+          <w:p>
+            <w:pPr>
+              <w:spacing w:after="0" w:line="240" w:lineRule="auto"/>
+              <w:jc w:val="center"/>
+              <w:rPr>
+                <w:rFonts w:cstheme="majorHAnsi"/>
+                <w:b/>
+                <w:bCs/>
+                <w:sz w:val="18"/>
+                <w:szCs w:val="18"/>
+                <w:lang w:bidi="ar-SA"/>
+              </w:rPr>
+            </w:pPr>
+            <w:r>
+              <w:rPr>
+                <w:rFonts w:cstheme="majorHAnsi"/>
+                <w:b/>
+                <w:bCs/>
+                <w:sz w:val="18"/>
+                <w:szCs w:val="18"/>
+                <w:lang w:bidi="ar-SA"/>
+              </w:rPr>
+              <w:br/>
+            </w:r>
+            <w:r>
+              <w:rPr>
+                <w:rFonts w:cstheme="majorHAnsi"/>
+                <w:b/>
+                <w:bCs/>
+                <w:noProof/>
+                <w:sz w:val="18"/>
+                <w:szCs w:val="18"/>
+                <w:lang w:bidi="ar-SA"/>
+              </w:rPr>
+              <w:drawing>
+                <wp:inline distT="0" distB="0" distL="0" distR="0" wp14:anchorId="5EF1E3CB" wp14:editId="35B8A3C8">
+                  <wp:extent cx="2217420" cy="3278443"/>
+                  <wp:effectExtent l="0" t="0" r="0" b="0"/>
+                  <wp:docPr id="297357650" name="Imagem 1"/>
+                  <wp:cNvGraphicFramePr>
+                    <a:graphicFrameLocks xmlns:a="http://schemas.openxmlformats.org/drawingml/2006/main" noChangeAspect="1"/>
+                  </wp:cNvGraphicFramePr>
+                  <a:graphic xmlns:a="http://schemas.openxmlformats.org/drawingml/2006/main">
+                    <a:graphicData uri="http://schemas.openxmlformats.org/drawingml/2006/picture">
+                      <pic:pic xmlns:pic="http://schemas.openxmlformats.org/drawingml/2006/picture">
+                        <pic:nvPicPr>
+                          <pic:cNvPr id="297357650" name=""/>
+                          <pic:cNvPicPr/>
+                        </pic:nvPicPr>
+                        <pic:blipFill>
+                          <a:blip r:embed="rId20"/>
+                          <a:stretch>
+                            <a:fillRect/>
+                          </a:stretch>
+                        </pic:blipFill>
+                        <pic:spPr>
+                          <a:xfrm>
+                            <a:off x="0" y="0"/>
+                            <a:ext cx="2224345" cy="3288682"/>
+                          </a:xfrm>
+                          <a:prstGeom prst="rect">
+                            <a:avLst/>
+                          </a:prstGeom>
+                        </pic:spPr>
+                      </pic:pic>
+                    </a:graphicData>
+                  </a:graphic>
+                </wp:inline>
+              </w:drawing>
+            </w:r>
+          </w:p>
+          <w:p>
+            <w:pPr>
+              <w:spacing w:after="0" w:line="240" w:lineRule="auto"/>
+              <w:rPr>
+                <w:rFonts w:cstheme="majorHAnsi"/>
+                <w:b/>
+                <w:bCs/>
+                <w:sz w:val="14"/>
+                <w:szCs w:val="14"/>
+                <w:lang w:bidi="ar-SA"/>
+              </w:rPr>
+            </w:pPr>
+            <w:r>
+              <w:rPr>
+                <w:rFonts w:cstheme="majorHAnsi"/>
+                <w:b/>
+                <w:bCs/>
+                <w:sz w:val="18"/>
+                <w:szCs w:val="18"/>
+                <w:lang w:bidi="ar-SA"/>
+              </w:rPr>
+              <w:br/>
+            </w:r>
+            <w:r>
+              <w:rPr>
+                <w:rFonts w:cstheme="majorHAnsi"/>
+                <w:b/>
+                <w:bCs/>
+                <w:sz w:val="14"/>
+                <w:szCs w:val="14"/>
+                <w:lang w:bidi="ar-SA"/>
+              </w:rPr>
+              <w:br/>
+            </w:r>
+          </w:p>
+        </w:tc>
+      </w:tr>
+      <w:tr>
+        <w:trPr>
+          <w:trHeight w:val="23"/>
+        </w:trPr>
+        <w:tc>
+          <w:tcPr>
+            <w:tcW w:w="9638" w:type="dxa"/>
+            <w:shd w:val="clear" w:color="auto" w:fill="D9D9D9" w:themeFill="background1" w:themeFillShade="D9"/>
+          </w:tcPr>
+          <w:p>
+            <w:pPr>
+              <w:spacing w:before="40" w:after="40" w:line="240" w:lineRule="auto"/>
+              <w:ind w:firstLine="33"/>
+              <w:rPr>
+                <w:lang w:bidi="ar-SA"/>
+              </w:rPr>
+            </w:pPr>
+            <w:r>
+              <w:rPr>
+                <w:rFonts w:cstheme="majorHAnsi"/>
+                <w:b/>
+                <w:bCs/>
+                <w:sz w:val="18"/>
+                <w:szCs w:val="18"/>
+                <w:lang w:bidi="ar-SA"/>
+              </w:rPr>
+              <w:t>Figura 2.4.3.</w:t>
+            </w:r>
+            <w:r>
+              <w:rPr>
+                <w:rFonts w:cstheme="majorHAnsi"/>
+                <w:b/>
+                <w:bCs/>
+                <w:sz w:val="18"/>
+                <w:szCs w:val="18"/>
+                <w:lang w:bidi="ar-SA"/>
+              </w:rPr>
+              <w:t>2</w:t>
+            </w:r>
+            <w:r>
+              <w:rPr>
+                <w:rFonts w:cstheme="majorHAnsi"/>
+                <w:b/>
+                <w:bCs/>
+                <w:sz w:val="18"/>
+                <w:szCs w:val="18"/>
+                <w:lang w:bidi="ar-SA"/>
+              </w:rPr>
+              <w:t>:</w:t>
+            </w:r>
+            <w:r>
+              <w:rPr>
+                <w:rFonts w:cstheme="majorHAnsi"/>
+                <w:sz w:val="18"/>
+                <w:szCs w:val="18"/>
+                <w:lang w:bidi="ar-SA"/>
+              </w:rPr>
+              <w:t xml:space="preserve"> </w:t>
+            </w:r>
+            <w:r>
+              <w:rPr>
+                <w:rFonts w:cstheme="majorHAnsi"/>
+                <w:i/>
+                <w:iCs/>
+                <w:sz w:val="18"/>
+                <w:szCs w:val="18"/>
+                <w:lang w:bidi="ar-SA"/>
+              </w:rPr>
+              <w:t xml:space="preserve">Interface principal da aplicação </w:t>
+            </w:r>
+            <w:r>
+              <w:rPr>
+                <w:rFonts w:cstheme="majorHAnsi"/>
+                <w:i/>
+                <w:iCs/>
+                <w:sz w:val="18"/>
+                <w:szCs w:val="18"/>
+                <w:lang w:bidi="ar-SA"/>
+              </w:rPr>
+              <w:t>sem</w:t>
+            </w:r>
+            <w:r>
+              <w:rPr>
+                <w:rFonts w:cstheme="majorHAnsi"/>
+                <w:i/>
+                <w:iCs/>
+                <w:sz w:val="18"/>
+                <w:szCs w:val="18"/>
+                <w:lang w:bidi="ar-SA"/>
+              </w:rPr>
+              <w:t xml:space="preserve"> visuais</w:t>
+            </w:r>
+          </w:p>
+        </w:tc>
+      </w:tr>
+    </w:tbl>
+    <w:p>
+      <w:pPr>
+        <w:pStyle w:val="Default"/>
+        <w:spacing w:after="120" w:line="264" w:lineRule="auto"/>
+        <w:jc w:val="both"/>
+        <w:rPr>
+          <w:rFonts w:asciiTheme="majorHAnsi" w:hAnsiTheme="majorHAnsi" w:cstheme="majorHAnsi"/>
+          <w:iCs/>
+        </w:rPr>
+      </w:pPr>
+    </w:p>
+    <w:p>
+      <w:pPr>
+        <w:pStyle w:val="Default"/>
+        <w:spacing w:after="120" w:line="264" w:lineRule="auto"/>
+        <w:jc w:val="both"/>
+        <w:rPr>
+          <w:rFonts w:asciiTheme="majorHAnsi" w:hAnsiTheme="majorHAnsi" w:cstheme="majorHAnsi"/>
+          <w:iCs/>
+        </w:rPr>
+      </w:pPr>
+      <w:r>
+        <w:rPr>
+          <w:rFonts w:asciiTheme="majorHAnsi" w:hAnsiTheme="majorHAnsi" w:cstheme="majorHAnsi"/>
+          <w:iCs/>
+        </w:rPr>
+        <w:t>Na sequência, uma breve descrição destes principais elementos:</w:t>
+      </w:r>
+    </w:p>
+    <w:tbl>
+      <w:tblPr>
+        <w:tblStyle w:val="Tabelacomgrade"/>
+        <w:tblW w:w="9639" w:type="dxa"/>
+        <w:jc w:val="center"/>
+        <w:tblLook w:val="04A0" w:firstRow="1" w:lastRow="0" w:firstColumn="1" w:lastColumn="0" w:noHBand="0" w:noVBand="1"/>
+      </w:tblPr>
+      <w:tblGrid>
+        <w:gridCol w:w="846"/>
+        <w:gridCol w:w="8793"/>
+      </w:tblGrid>
+      <w:tr>
+        <w:trPr>
+          <w:jc w:val="center"/>
+        </w:trPr>
+        <w:tc>
+          <w:tcPr>
+            <w:tcW w:w="846" w:type="dxa"/>
+            <w:vAlign w:val="center"/>
+          </w:tcPr>
+          <w:p>
+            <w:pPr>
+              <w:pStyle w:val="Default"/>
+              <w:spacing w:before="120" w:after="120" w:line="264" w:lineRule="auto"/>
+              <w:jc w:val="center"/>
+              <w:rPr>
+                <w:rFonts w:asciiTheme="majorHAnsi" w:hAnsiTheme="majorHAnsi" w:cstheme="majorHAnsi"/>
+                <w:iCs/>
+                <w:sz w:val="22"/>
+                <w:szCs w:val="22"/>
+                <w:lang w:bidi="ar-SA"/>
+              </w:rPr>
+            </w:pPr>
+            <w:r>
+              <w:rPr>
+                <w:rFonts w:asciiTheme="majorHAnsi" w:hAnsiTheme="majorHAnsi" w:cstheme="majorHAnsi"/>
+                <w:iCs/>
+                <w:sz w:val="22"/>
+                <w:szCs w:val="22"/>
+                <w:lang w:bidi="ar-SA"/>
+              </w:rPr>
+              <w:t>❶</w:t>
+            </w:r>
+          </w:p>
+        </w:tc>
+        <w:tc>
+          <w:tcPr>
+            <w:tcW w:w="8793" w:type="dxa"/>
+            <w:vAlign w:val="center"/>
+          </w:tcPr>
+          <w:p>
+            <w:pPr>
+              <w:pStyle w:val="Default"/>
+              <w:tabs>
+                <w:tab w:val="left" w:pos="900"/>
+              </w:tabs>
+              <w:spacing w:after="120" w:line="264" w:lineRule="auto"/>
+              <w:jc w:val="both"/>
+              <w:rPr>
+                <w:rFonts w:asciiTheme="majorHAnsi" w:hAnsiTheme="majorHAnsi" w:cstheme="majorHAnsi"/>
+                <w:iCs/>
+                <w:sz w:val="22"/>
+                <w:szCs w:val="22"/>
+                <w:lang w:bidi="ar-SA"/>
+              </w:rPr>
+            </w:pPr>
+            <w:r>
+              <w:rPr>
+                <w:rFonts w:asciiTheme="majorHAnsi" w:hAnsiTheme="majorHAnsi" w:cstheme="majorHAnsi"/>
+                <w:iCs/>
+                <w:sz w:val="22"/>
+                <w:szCs w:val="22"/>
+                <w:lang w:bidi="ar-SA"/>
+              </w:rPr>
+              <w:t>Listview identificando: ID dispositivo, corrente. e o IP de conexão.</w:t>
+            </w:r>
+            <w:r>
+              <w:rPr>
+                <w:rFonts w:asciiTheme="majorHAnsi" w:hAnsiTheme="majorHAnsi" w:cstheme="majorHAnsi"/>
+                <w:iCs/>
+                <w:sz w:val="22"/>
+                <w:szCs w:val="22"/>
+                <w:lang w:bidi="ar-SA"/>
+              </w:rPr>
+              <w:tab/>
+            </w:r>
+          </w:p>
+        </w:tc>
+      </w:tr>
+      <w:tr>
+        <w:trPr>
+          <w:jc w:val="center"/>
+        </w:trPr>
+        <w:tc>
+          <w:tcPr>
+            <w:tcW w:w="846" w:type="dxa"/>
+            <w:vAlign w:val="center"/>
+          </w:tcPr>
+          <w:p>
+            <w:pPr>
+              <w:pStyle w:val="Default"/>
+              <w:spacing w:before="120" w:after="120" w:line="264" w:lineRule="auto"/>
+              <w:jc w:val="center"/>
+              <w:rPr>
+                <w:rFonts w:asciiTheme="majorHAnsi" w:hAnsiTheme="majorHAnsi" w:cstheme="majorHAnsi"/>
+                <w:iCs/>
+                <w:sz w:val="22"/>
+                <w:szCs w:val="22"/>
+                <w:lang w:bidi="ar-SA"/>
+              </w:rPr>
+            </w:pPr>
+            <w:r>
+              <w:rPr>
+                <w:rFonts w:asciiTheme="majorHAnsi" w:hAnsiTheme="majorHAnsi" w:cstheme="majorHAnsi"/>
+                <w:iCs/>
+                <w:sz w:val="22"/>
+                <w:szCs w:val="22"/>
+                <w:lang w:bidi="ar-SA"/>
+              </w:rPr>
+              <w:t>❷</w:t>
+            </w:r>
+          </w:p>
+        </w:tc>
+        <w:tc>
+          <w:tcPr>
+            <w:tcW w:w="8793" w:type="dxa"/>
+            <w:vAlign w:val="center"/>
+          </w:tcPr>
+          <w:p>
+            <w:pPr>
+              <w:pStyle w:val="Default"/>
+              <w:spacing w:after="120" w:line="264" w:lineRule="auto"/>
+              <w:jc w:val="both"/>
+              <w:rPr>
+                <w:rFonts w:asciiTheme="majorHAnsi" w:hAnsiTheme="majorHAnsi" w:cstheme="majorHAnsi"/>
+                <w:iCs/>
+                <w:sz w:val="22"/>
+                <w:szCs w:val="22"/>
+                <w:lang w:bidi="ar-SA"/>
+              </w:rPr>
+            </w:pPr>
+            <w:r>
+              <w:rPr>
+                <w:rFonts w:asciiTheme="majorHAnsi" w:hAnsiTheme="majorHAnsi" w:cstheme="majorHAnsi"/>
+                <w:iCs/>
+                <w:sz w:val="22"/>
+                <w:szCs w:val="22"/>
+                <w:lang w:bidi="ar-SA"/>
+              </w:rPr>
+              <w:t>ToolStrip identificando o IP de conexão do dispositivo gerador.</w:t>
+            </w:r>
+          </w:p>
+        </w:tc>
+      </w:tr>
+    </w:tbl>
+    <w:p>
+      <w:pPr>
+        <w:ind w:firstLine="567"/>
+        <w:rPr>
+          <w:color w:val="000000" w:themeColor="text1"/>
+        </w:rPr>
+      </w:pPr>
+    </w:p>
+    <w:p/>
+    <w:p/>
+    <w:p/>
+    <w:p/>
+    <w:p/>
+    <w:p/>
     <w:p/>
     <w:p/>
     <w:p/>
@@ -10948,72 +11660,25 @@
       <w:pPr>
         <w:pStyle w:val="Ttulo2"/>
       </w:pPr>
-      <w:bookmarkStart w:id="42" w:name="_Toc158894426"/>
+      <w:bookmarkStart w:id="42" w:name="_2.1_–_Tabela"/>
+      <w:bookmarkStart w:id="43" w:name="_Toc158894427"/>
+      <w:bookmarkStart w:id="44" w:name="_Toc101045125"/>
+      <w:bookmarkStart w:id="45" w:name="_Toc106657852"/>
+      <w:bookmarkStart w:id="46" w:name="_Toc102948580"/>
+      <w:bookmarkEnd w:id="42"/>
       <w:r>
-        <w:t>3.1 – Blocos de elementos principais</w:t>
+        <w:t>3</w:t>
       </w:r>
-      <w:bookmarkEnd w:id="42"/>
-    </w:p>
-    <w:p>
-      <w:pPr>
-        <w:ind w:firstLine="708"/>
-        <w:jc w:val="both"/>
-        <w:rPr>
-          <w:u w:val="single"/>
-          <w:lang w:bidi="ar-SA"/>
-        </w:rPr>
-      </w:pPr>
       <w:r>
-        <w:rPr>
-          <w:lang w:bidi="ar-SA"/>
-        </w:rPr>
-        <w:t>A fazer.</w:t>
+        <w:t>.</w:t>
       </w:r>
-    </w:p>
-    <w:p>
-      <w:pPr>
-        <w:pStyle w:val="Default"/>
-        <w:spacing w:after="120" w:line="264" w:lineRule="auto"/>
-        <w:jc w:val="both"/>
-        <w:rPr>
-          <w:rFonts w:asciiTheme="majorHAnsi" w:hAnsiTheme="majorHAnsi" w:cstheme="majorHAnsi"/>
-          <w:iCs/>
-        </w:rPr>
-      </w:pPr>
-    </w:p>
-    <w:p>
-      <w:pPr>
-        <w:pStyle w:val="Default"/>
-        <w:spacing w:after="120" w:line="264" w:lineRule="auto"/>
-        <w:jc w:val="both"/>
-        <w:rPr>
-          <w:rFonts w:asciiTheme="majorHAnsi" w:hAnsiTheme="majorHAnsi" w:cstheme="majorHAnsi"/>
-          <w:iCs/>
-        </w:rPr>
-        <w:sectPr>
-          <w:footerReference w:type="default" r:id="rId20"/>
-          <w:pgSz w:w="11906" w:h="16838" w:code="9"/>
-          <w:pgMar w:top="1418" w:right="1134" w:bottom="1418" w:left="1134" w:header="426" w:footer="709" w:gutter="0"/>
-          <w:cols w:space="708"/>
-          <w:docGrid w:linePitch="360"/>
-        </w:sectPr>
-      </w:pPr>
-    </w:p>
-    <w:p>
-      <w:pPr>
-        <w:pStyle w:val="Ttulo2"/>
-      </w:pPr>
-      <w:bookmarkStart w:id="43" w:name="_2.1_–_Tabela"/>
-      <w:bookmarkStart w:id="44" w:name="_Toc158894427"/>
-      <w:bookmarkStart w:id="45" w:name="_Toc101045125"/>
-      <w:bookmarkStart w:id="46" w:name="_Toc106657852"/>
-      <w:bookmarkStart w:id="47" w:name="_Toc102948580"/>
+      <w:r>
+        <w:t>1</w:t>
+      </w:r>
+      <w:r>
+        <w:t xml:space="preserve"> – Tabela geral de objetos IPSO e recursos de URI</w:t>
+      </w:r>
       <w:bookmarkEnd w:id="43"/>
-      <w:r>
-        <w:lastRenderedPageBreak/>
-        <w:t>3.2 – Tabela geral de objetos IPSO e recursos de URI</w:t>
-      </w:r>
-      <w:bookmarkEnd w:id="44"/>
     </w:p>
     <w:p>
       <w:pPr>
@@ -11060,7 +11725,27 @@
           <w:sz w:val="18"/>
           <w:szCs w:val="18"/>
         </w:rPr>
-        <w:t>3.2.1</w:t>
+        <w:t>3.</w:t>
+      </w:r>
+      <w:r>
+        <w:rPr>
+          <w:rFonts w:asciiTheme="majorHAnsi" w:hAnsiTheme="majorHAnsi" w:cstheme="majorHAnsi"/>
+          <w:b/>
+          <w:bCs/>
+          <w:sz w:val="18"/>
+          <w:szCs w:val="18"/>
+        </w:rPr>
+        <w:t>1</w:t>
+      </w:r>
+      <w:r>
+        <w:rPr>
+          <w:rFonts w:asciiTheme="majorHAnsi" w:hAnsiTheme="majorHAnsi" w:cstheme="majorHAnsi"/>
+          <w:b/>
+          <w:bCs/>
+          <w:sz w:val="18"/>
+          <w:szCs w:val="18"/>
+        </w:rPr>
+        <w:t>.1</w:t>
       </w:r>
       <w:r>
         <w:rPr>
@@ -11547,14 +12232,20 @@
       <w:pPr>
         <w:pStyle w:val="Ttulo2"/>
       </w:pPr>
-      <w:bookmarkStart w:id="48" w:name="_2.2.1_–_Tela"/>
-      <w:bookmarkStart w:id="49" w:name="_Toc158894429"/>
-      <w:bookmarkStart w:id="50" w:name="_Toc158894428"/>
+      <w:bookmarkStart w:id="47" w:name="_2.2.1_–_Tela"/>
+      <w:bookmarkStart w:id="48" w:name="_Toc158894429"/>
+      <w:bookmarkStart w:id="49" w:name="_Toc158894428"/>
+      <w:bookmarkEnd w:id="47"/>
+      <w:r>
+        <w:t>3.</w:t>
+      </w:r>
+      <w:r>
+        <w:t>2</w:t>
+      </w:r>
+      <w:r>
+        <w:t xml:space="preserve"> – </w:t>
+      </w:r>
       <w:bookmarkEnd w:id="48"/>
-      <w:r>
-        <w:t xml:space="preserve">3.3 – </w:t>
-      </w:r>
-      <w:bookmarkEnd w:id="49"/>
       <w:r>
         <w:t>Fluxo geral de mensagens</w:t>
       </w:r>
@@ -11703,7 +12394,29 @@
                 <w:szCs w:val="18"/>
                 <w:lang w:bidi="ar-SA"/>
               </w:rPr>
-              <w:t>Figura 3.3.1:</w:t>
+              <w:t>Figura 3.</w:t>
+            </w:r>
+            <w:r>
+              <w:rPr>
+                <w:rFonts w:cstheme="majorHAnsi"/>
+                <w:b/>
+                <w:bCs/>
+                <w:sz w:val="18"/>
+                <w:szCs w:val="18"/>
+                <w:lang w:bidi="ar-SA"/>
+              </w:rPr>
+              <w:t>2</w:t>
+            </w:r>
+            <w:r>
+              <w:rPr>
+                <w:rFonts w:cstheme="majorHAnsi"/>
+                <w:b/>
+                <w:bCs/>
+                <w:sz w:val="18"/>
+                <w:szCs w:val="18"/>
+                <w:lang w:bidi="ar-SA"/>
+              </w:rPr>
+              <w:t>.1:</w:t>
             </w:r>
             <w:r>
               <w:rPr>
@@ -11794,16 +12507,28 @@
       </w:pPr>
       <w:r>
         <w:lastRenderedPageBreak/>
-        <w:t>3.4 – Modelagem detalhada dos recursos</w:t>
+        <w:t>3.</w:t>
       </w:r>
-      <w:bookmarkEnd w:id="50"/>
+      <w:r>
+        <w:t>3</w:t>
+      </w:r>
+      <w:r>
+        <w:t xml:space="preserve"> – Modelagem detalhada dos recursos</w:t>
+      </w:r>
+      <w:bookmarkEnd w:id="49"/>
     </w:p>
     <w:p>
       <w:pPr>
         <w:pStyle w:val="Ttulo3"/>
       </w:pPr>
       <w:r>
-        <w:t>3.4.1 – Envio de mensagens de medição</w:t>
+        <w:t>3.</w:t>
+      </w:r>
+      <w:r>
+        <w:t>3</w:t>
+      </w:r>
+      <w:r>
+        <w:t>.1 – Envio de mensagens de medição</w:t>
       </w:r>
     </w:p>
     <w:p>
@@ -11946,7 +12671,29 @@
                 <w:szCs w:val="18"/>
                 <w:lang w:bidi="ar-SA"/>
               </w:rPr>
-              <w:t>Figura 3.4.1.1:</w:t>
+              <w:t>Figura 3.</w:t>
+            </w:r>
+            <w:r>
+              <w:rPr>
+                <w:rFonts w:cstheme="majorHAnsi"/>
+                <w:b/>
+                <w:bCs/>
+                <w:sz w:val="18"/>
+                <w:szCs w:val="18"/>
+                <w:lang w:bidi="ar-SA"/>
+              </w:rPr>
+              <w:t>3</w:t>
+            </w:r>
+            <w:r>
+              <w:rPr>
+                <w:rFonts w:cstheme="majorHAnsi"/>
+                <w:b/>
+                <w:bCs/>
+                <w:sz w:val="18"/>
+                <w:szCs w:val="18"/>
+                <w:lang w:bidi="ar-SA"/>
+              </w:rPr>
+              <w:t>.1.1:</w:t>
             </w:r>
             <w:r>
               <w:rPr>
@@ -11991,7 +12738,27 @@
           <w:sz w:val="18"/>
           <w:szCs w:val="18"/>
         </w:rPr>
-        <w:t>Tabela 3.4.1.</w:t>
+        <w:t>Tabela 3.</w:t>
+      </w:r>
+      <w:r>
+        <w:rPr>
+          <w:rFonts w:asciiTheme="majorHAnsi" w:hAnsiTheme="majorHAnsi" w:cstheme="majorHAnsi"/>
+          <w:b/>
+          <w:bCs/>
+          <w:sz w:val="18"/>
+          <w:szCs w:val="18"/>
+        </w:rPr>
+        <w:t>3</w:t>
+      </w:r>
+      <w:r>
+        <w:rPr>
+          <w:rFonts w:asciiTheme="majorHAnsi" w:hAnsiTheme="majorHAnsi" w:cstheme="majorHAnsi"/>
+          <w:b/>
+          <w:bCs/>
+          <w:sz w:val="18"/>
+          <w:szCs w:val="18"/>
+        </w:rPr>
+        <w:t>.1.</w:t>
       </w:r>
       <w:r>
         <w:rPr>
@@ -12536,7 +13303,27 @@
           <w:sz w:val="18"/>
           <w:szCs w:val="18"/>
         </w:rPr>
-        <w:t>Tabela 3.4.1.</w:t>
+        <w:t>Tabela 3.</w:t>
+      </w:r>
+      <w:r>
+        <w:rPr>
+          <w:rFonts w:asciiTheme="majorHAnsi" w:hAnsiTheme="majorHAnsi" w:cstheme="majorHAnsi"/>
+          <w:b/>
+          <w:bCs/>
+          <w:sz w:val="18"/>
+          <w:szCs w:val="18"/>
+        </w:rPr>
+        <w:t>3</w:t>
+      </w:r>
+      <w:r>
+        <w:rPr>
+          <w:rFonts w:asciiTheme="majorHAnsi" w:hAnsiTheme="majorHAnsi" w:cstheme="majorHAnsi"/>
+          <w:b/>
+          <w:bCs/>
+          <w:sz w:val="18"/>
+          <w:szCs w:val="18"/>
+        </w:rPr>
+        <w:t>.1.</w:t>
       </w:r>
       <w:r>
         <w:rPr>
@@ -12762,7 +13549,7 @@
                 <w:szCs w:val="16"/>
                 <w:lang w:bidi="ar-SA"/>
               </w:rPr>
-              <w:t>Pacote de envio de controle do protocolo de medição.</w:t>
+              <w:t>Pacote de envio de controle do protocolo de medição</w:t>
             </w:r>
           </w:p>
         </w:tc>
@@ -12877,12 +13664,204 @@
           </w:p>
         </w:tc>
       </w:tr>
+      <w:tr>
+        <w:tc>
+          <w:tcPr>
+            <w:tcW w:w="1720" w:type="dxa"/>
+            <w:vAlign w:val="center"/>
+          </w:tcPr>
+          <w:p>
+            <w:pPr>
+              <w:spacing w:after="0" w:line="240" w:lineRule="auto"/>
+              <w:jc w:val="center"/>
+              <w:rPr>
+                <w:rFonts w:cstheme="majorHAnsi"/>
+                <w:color w:val="000000" w:themeColor="text1"/>
+                <w:sz w:val="16"/>
+                <w:szCs w:val="16"/>
+                <w:lang w:bidi="ar-SA"/>
+              </w:rPr>
+            </w:pPr>
+            <w:r>
+              <w:rPr>
+                <w:rFonts w:cstheme="majorHAnsi"/>
+                <w:color w:val="000000" w:themeColor="text1"/>
+                <w:sz w:val="16"/>
+                <w:szCs w:val="16"/>
+                <w:lang w:bidi="ar-SA"/>
+              </w:rPr>
+              <w:t>emCurto</w:t>
+            </w:r>
+          </w:p>
+        </w:tc>
+        <w:tc>
+          <w:tcPr>
+            <w:tcW w:w="1405" w:type="dxa"/>
+            <w:vAlign w:val="center"/>
+          </w:tcPr>
+          <w:p>
+            <w:pPr>
+              <w:spacing w:after="0" w:line="240" w:lineRule="auto"/>
+              <w:jc w:val="center"/>
+              <w:rPr>
+                <w:rFonts w:cstheme="majorHAnsi"/>
+                <w:color w:val="000000" w:themeColor="text1"/>
+                <w:sz w:val="16"/>
+                <w:szCs w:val="16"/>
+                <w:lang w:bidi="ar-SA"/>
+              </w:rPr>
+            </w:pPr>
+            <w:r>
+              <w:rPr>
+                <w:rFonts w:cstheme="majorHAnsi"/>
+                <w:color w:val="000000" w:themeColor="text1"/>
+                <w:sz w:val="16"/>
+                <w:szCs w:val="16"/>
+                <w:lang w:bidi="ar-SA"/>
+              </w:rPr>
+              <w:t>boolean</w:t>
+            </w:r>
+          </w:p>
+        </w:tc>
+        <w:tc>
+          <w:tcPr>
+            <w:tcW w:w="6651" w:type="dxa"/>
+          </w:tcPr>
+          <w:p>
+            <w:pPr>
+              <w:tabs>
+                <w:tab w:val="left" w:pos="3628"/>
+              </w:tabs>
+              <w:spacing w:after="0" w:line="240" w:lineRule="auto"/>
+              <w:rPr>
+                <w:rFonts w:cstheme="majorHAnsi"/>
+                <w:color w:val="000000" w:themeColor="text1"/>
+                <w:sz w:val="16"/>
+                <w:szCs w:val="16"/>
+                <w:lang w:bidi="ar-SA"/>
+              </w:rPr>
+            </w:pPr>
+            <w:r>
+              <w:rPr>
+                <w:rFonts w:cstheme="majorHAnsi"/>
+                <w:color w:val="000000" w:themeColor="text1"/>
+                <w:sz w:val="16"/>
+                <w:szCs w:val="16"/>
+                <w:lang w:bidi="ar-SA"/>
+              </w:rPr>
+              <w:t>Flag identificando curto ou não</w:t>
+            </w:r>
+          </w:p>
+        </w:tc>
+      </w:tr>
+      <w:tr>
+        <w:tc>
+          <w:tcPr>
+            <w:tcW w:w="1720" w:type="dxa"/>
+            <w:vAlign w:val="center"/>
+          </w:tcPr>
+          <w:p>
+            <w:pPr>
+              <w:spacing w:after="0" w:line="240" w:lineRule="auto"/>
+              <w:jc w:val="center"/>
+              <w:rPr>
+                <w:rFonts w:cstheme="majorHAnsi"/>
+                <w:color w:val="000000" w:themeColor="text1"/>
+                <w:sz w:val="16"/>
+                <w:szCs w:val="16"/>
+                <w:lang w:bidi="ar-SA"/>
+              </w:rPr>
+            </w:pPr>
+            <w:r>
+              <w:rPr>
+                <w:rFonts w:cstheme="majorHAnsi"/>
+                <w:color w:val="000000" w:themeColor="text1"/>
+                <w:sz w:val="16"/>
+                <w:szCs w:val="16"/>
+                <w:lang w:bidi="ar-SA"/>
+              </w:rPr>
+              <w:t>momento</w:t>
+            </w:r>
+          </w:p>
+        </w:tc>
+        <w:tc>
+          <w:tcPr>
+            <w:tcW w:w="1405" w:type="dxa"/>
+            <w:vAlign w:val="center"/>
+          </w:tcPr>
+          <w:p>
+            <w:pPr>
+              <w:spacing w:after="0" w:line="240" w:lineRule="auto"/>
+              <w:jc w:val="center"/>
+              <w:rPr>
+                <w:rFonts w:cstheme="majorHAnsi"/>
+                <w:color w:val="000000" w:themeColor="text1"/>
+                <w:sz w:val="16"/>
+                <w:szCs w:val="16"/>
+                <w:lang w:bidi="ar-SA"/>
+              </w:rPr>
+            </w:pPr>
+            <w:r>
+              <w:rPr>
+                <w:rFonts w:cstheme="majorHAnsi"/>
+                <w:color w:val="000000" w:themeColor="text1"/>
+                <w:sz w:val="16"/>
+                <w:szCs w:val="16"/>
+                <w:lang w:bidi="ar-SA"/>
+              </w:rPr>
+              <w:t>string</w:t>
+            </w:r>
+          </w:p>
+        </w:tc>
+        <w:tc>
+          <w:tcPr>
+            <w:tcW w:w="6651" w:type="dxa"/>
+          </w:tcPr>
+          <w:p>
+            <w:pPr>
+              <w:tabs>
+                <w:tab w:val="left" w:pos="3628"/>
+              </w:tabs>
+              <w:spacing w:after="0" w:line="240" w:lineRule="auto"/>
+              <w:rPr>
+                <w:rFonts w:cstheme="majorHAnsi"/>
+                <w:color w:val="000000" w:themeColor="text1"/>
+                <w:sz w:val="16"/>
+                <w:szCs w:val="16"/>
+                <w:u w:val="single"/>
+                <w:lang w:bidi="ar-SA"/>
+              </w:rPr>
+            </w:pPr>
+            <w:r>
+              <w:rPr>
+                <w:rFonts w:cstheme="majorHAnsi"/>
+                <w:color w:val="000000" w:themeColor="text1"/>
+                <w:sz w:val="16"/>
+                <w:szCs w:val="16"/>
+                <w:lang w:bidi="ar-SA"/>
+              </w:rPr>
+              <w:t>Tempo quando o pacote foi</w:t>
+            </w:r>
+            <w:r>
+              <w:rPr>
+                <w:rFonts w:cstheme="majorHAnsi"/>
+                <w:color w:val="000000" w:themeColor="text1"/>
+                <w:sz w:val="16"/>
+                <w:szCs w:val="16"/>
+                <w:lang w:bidi="ar-SA"/>
+              </w:rPr>
+              <w:t xml:space="preserve"> enviado</w:t>
+            </w:r>
+          </w:p>
+        </w:tc>
+      </w:tr>
+      <w:bookmarkEnd w:id="44"/>
       <w:bookmarkEnd w:id="45"/>
       <w:bookmarkEnd w:id="46"/>
-      <w:bookmarkEnd w:id="47"/>
     </w:tbl>
     <w:p/>
     <w:sectPr>
+      <w:footerReference w:type="default" r:id="rId23"/>
       <w:pgSz w:w="11906" w:h="16838"/>
       <w:pgMar w:top="1418" w:right="1134" w:bottom="1418" w:left="1134" w:header="426" w:footer="709" w:gutter="0"/>
       <w:cols w:space="708"/>
@@ -12893,7 +13872,7 @@
 </file>
 
 <file path=word/endnotes.xml><?xml version="1.0" encoding="utf-8"?>
-<w:endnotes xmlns:wpc="http://schemas.microsoft.com/office/word/2010/wordprocessingCanvas" xmlns:cx="http://schemas.microsoft.com/office/drawing/2014/chartex" xmlns:cx1="http://schemas.microsoft.com/office/drawing/2015/9/8/chartex" xmlns:cx2="http://schemas.microsoft.com/office/drawing/2015/10/21/chartex" xmlns:cx3="http://schemas.microsoft.com/office/drawing/2016/5/9/chartex" xmlns:cx4="http://schemas.microsoft.com/office/drawing/2016/5/10/chartex" xmlns:cx5="http://schemas.microsoft.com/office/drawing/2016/5/11/chartex" xmlns:cx6="http://schemas.microsoft.com/office/drawing/2016/5/12/chartex" xmlns:cx7="http://schemas.microsoft.com/office/drawing/2016/5/13/chartex" xmlns:cx8="http://schemas.microsoft.com/office/drawing/2016/5/14/chartex" xmlns:mc="http://schemas.openxmlformats.org/markup-compatibility/2006" xmlns:aink="http://schemas.microsoft.com/office/drawing/2016/ink" xmlns:am3d="http://schemas.microsoft.com/office/drawing/2017/model3d" xmlns:o="urn:schemas-microsoft-com:office:office" xmlns:oel="http://schemas.microsoft.com/office/2019/extlst" xmlns:r="http://schemas.openxmlformats.org/officeDocument/2006/relationships" xmlns:m="http://schemas.openxmlformats.org/officeDocument/2006/math" xmlns:v="urn:schemas-microsoft-com:vml" xmlns:wp14="http://schemas.microsoft.com/office/word/2010/wordprocessingDrawing" xmlns:wp="http://schemas.openxmlformats.org/drawingml/2006/wordprocessingDrawing" xmlns:w10="urn:schemas-microsoft-com:office:word" xmlns:w="http://schemas.openxmlformats.org/wordprocessingml/2006/main" xmlns:w14="http://schemas.microsoft.com/office/word/2010/wordml" xmlns:w15="http://schemas.microsoft.com/office/word/2012/wordml" xmlns:w16cex="http://schemas.microsoft.com/office/word/2018/wordml/cex" xmlns:w16cid="http://schemas.microsoft.com/office/word/2016/wordml/cid" xmlns:w16="http://schemas.microsoft.com/office/word/2018/wordml" xmlns:w16sdtdh="http://schemas.microsoft.com/office/word/2020/wordml/sdtdatahash" xmlns:w16se="http://schemas.microsoft.com/office/word/2015/wordml/symex" xmlns:wpg="http://schemas.microsoft.com/office/word/2010/wordprocessingGroup" xmlns:wpi="http://schemas.microsoft.com/office/word/2010/wordprocessingInk" xmlns:wne="http://schemas.microsoft.com/office/word/2006/wordml" xmlns:wps="http://schemas.microsoft.com/office/word/2010/wordprocessingShape" mc:Ignorable="w14 w15 w16se w16cid w16 w16cex w16sdtdh wp14">
+<w:endnotes xmlns:wpc="http://schemas.microsoft.com/office/word/2010/wordprocessingCanvas" xmlns:cx="http://schemas.microsoft.com/office/drawing/2014/chartex" xmlns:cx1="http://schemas.microsoft.com/office/drawing/2015/9/8/chartex" xmlns:cx2="http://schemas.microsoft.com/office/drawing/2015/10/21/chartex" xmlns:cx3="http://schemas.microsoft.com/office/drawing/2016/5/9/chartex" xmlns:cx4="http://schemas.microsoft.com/office/drawing/2016/5/10/chartex" xmlns:cx5="http://schemas.microsoft.com/office/drawing/2016/5/11/chartex" xmlns:cx6="http://schemas.microsoft.com/office/drawing/2016/5/12/chartex" xmlns:cx7="http://schemas.microsoft.com/office/drawing/2016/5/13/chartex" xmlns:cx8="http://schemas.microsoft.com/office/drawing/2016/5/14/chartex" xmlns:mc="http://schemas.openxmlformats.org/markup-compatibility/2006" xmlns:aink="http://schemas.microsoft.com/office/drawing/2016/ink" xmlns:am3d="http://schemas.microsoft.com/office/drawing/2017/model3d" xmlns:o="urn:schemas-microsoft-com:office:office" xmlns:oel="http://schemas.microsoft.com/office/2019/extlst" xmlns:r="http://schemas.openxmlformats.org/officeDocument/2006/relationships" xmlns:m="http://schemas.openxmlformats.org/officeDocument/2006/math" xmlns:v="urn:schemas-microsoft-com:vml" xmlns:wp14="http://schemas.microsoft.com/office/word/2010/wordprocessingDrawing" xmlns:wp="http://schemas.openxmlformats.org/drawingml/2006/wordprocessingDrawing" xmlns:w10="urn:schemas-microsoft-com:office:word" xmlns:w="http://schemas.openxmlformats.org/wordprocessingml/2006/main" xmlns:w14="http://schemas.microsoft.com/office/word/2010/wordml" xmlns:w15="http://schemas.microsoft.com/office/word/2012/wordml" xmlns:w16cex="http://schemas.microsoft.com/office/word/2018/wordml/cex" xmlns:w16cid="http://schemas.microsoft.com/office/word/2016/wordml/cid" xmlns:w16="http://schemas.microsoft.com/office/word/2018/wordml" xmlns:w16du="http://schemas.microsoft.com/office/word/2023/wordml/word16du" xmlns:w16sdtdh="http://schemas.microsoft.com/office/word/2020/wordml/sdtdatahash" xmlns:w16se="http://schemas.microsoft.com/office/word/2015/wordml/symex" xmlns:wpg="http://schemas.microsoft.com/office/word/2010/wordprocessingGroup" xmlns:wpi="http://schemas.microsoft.com/office/word/2010/wordprocessingInk" xmlns:wne="http://schemas.microsoft.com/office/word/2006/wordml" xmlns:wps="http://schemas.microsoft.com/office/word/2010/wordprocessingShape" mc:Ignorable="w14 w15 w16se w16cid w16 w16cex w16sdtdh w16du wp14">
   <w:endnote w:type="separator" w:id="-1">
     <w:p>
       <w:pPr>
@@ -12918,7 +13897,7 @@
 </file>
 
 <file path=word/footer1.xml><?xml version="1.0" encoding="utf-8"?>
-<w:ftr xmlns:wpc="http://schemas.microsoft.com/office/word/2010/wordprocessingCanvas" xmlns:cx="http://schemas.microsoft.com/office/drawing/2014/chartex" xmlns:cx1="http://schemas.microsoft.com/office/drawing/2015/9/8/chartex" xmlns:cx2="http://schemas.microsoft.com/office/drawing/2015/10/21/chartex" xmlns:cx3="http://schemas.microsoft.com/office/drawing/2016/5/9/chartex" xmlns:cx4="http://schemas.microsoft.com/office/drawing/2016/5/10/chartex" xmlns:cx5="http://schemas.microsoft.com/office/drawing/2016/5/11/chartex" xmlns:cx6="http://schemas.microsoft.com/office/drawing/2016/5/12/chartex" xmlns:cx7="http://schemas.microsoft.com/office/drawing/2016/5/13/chartex" xmlns:cx8="http://schemas.microsoft.com/office/drawing/2016/5/14/chartex" xmlns:mc="http://schemas.openxmlformats.org/markup-compatibility/2006" xmlns:aink="http://schemas.microsoft.com/office/drawing/2016/ink" xmlns:am3d="http://schemas.microsoft.com/office/drawing/2017/model3d" xmlns:o="urn:schemas-microsoft-com:office:office" xmlns:oel="http://schemas.microsoft.com/office/2019/extlst" xmlns:r="http://schemas.openxmlformats.org/officeDocument/2006/relationships" xmlns:m="http://schemas.openxmlformats.org/officeDocument/2006/math" xmlns:v="urn:schemas-microsoft-com:vml" xmlns:wp14="http://schemas.microsoft.com/office/word/2010/wordprocessingDrawing" xmlns:wp="http://schemas.openxmlformats.org/drawingml/2006/wordprocessingDrawing" xmlns:w10="urn:schemas-microsoft-com:office:word" xmlns:w="http://schemas.openxmlformats.org/wordprocessingml/2006/main" xmlns:w14="http://schemas.microsoft.com/office/word/2010/wordml" xmlns:w15="http://schemas.microsoft.com/office/word/2012/wordml" xmlns:w16cex="http://schemas.microsoft.com/office/word/2018/wordml/cex" xmlns:w16cid="http://schemas.microsoft.com/office/word/2016/wordml/cid" xmlns:w16="http://schemas.microsoft.com/office/word/2018/wordml" xmlns:w16sdtdh="http://schemas.microsoft.com/office/word/2020/wordml/sdtdatahash" xmlns:w16se="http://schemas.microsoft.com/office/word/2015/wordml/symex" xmlns:wpg="http://schemas.microsoft.com/office/word/2010/wordprocessingGroup" xmlns:wpi="http://schemas.microsoft.com/office/word/2010/wordprocessingInk" xmlns:wne="http://schemas.microsoft.com/office/word/2006/wordml" xmlns:wps="http://schemas.microsoft.com/office/word/2010/wordprocessingShape" mc:Ignorable="w14 w15 w16se w16cid w16 w16cex w16sdtdh wp14">
+<w:ftr xmlns:wpc="http://schemas.microsoft.com/office/word/2010/wordprocessingCanvas" xmlns:cx="http://schemas.microsoft.com/office/drawing/2014/chartex" xmlns:cx1="http://schemas.microsoft.com/office/drawing/2015/9/8/chartex" xmlns:cx2="http://schemas.microsoft.com/office/drawing/2015/10/21/chartex" xmlns:cx3="http://schemas.microsoft.com/office/drawing/2016/5/9/chartex" xmlns:cx4="http://schemas.microsoft.com/office/drawing/2016/5/10/chartex" xmlns:cx5="http://schemas.microsoft.com/office/drawing/2016/5/11/chartex" xmlns:cx6="http://schemas.microsoft.com/office/drawing/2016/5/12/chartex" xmlns:cx7="http://schemas.microsoft.com/office/drawing/2016/5/13/chartex" xmlns:cx8="http://schemas.microsoft.com/office/drawing/2016/5/14/chartex" xmlns:mc="http://schemas.openxmlformats.org/markup-compatibility/2006" xmlns:aink="http://schemas.microsoft.com/office/drawing/2016/ink" xmlns:am3d="http://schemas.microsoft.com/office/drawing/2017/model3d" xmlns:o="urn:schemas-microsoft-com:office:office" xmlns:oel="http://schemas.microsoft.com/office/2019/extlst" xmlns:r="http://schemas.openxmlformats.org/officeDocument/2006/relationships" xmlns:m="http://schemas.openxmlformats.org/officeDocument/2006/math" xmlns:v="urn:schemas-microsoft-com:vml" xmlns:wp14="http://schemas.microsoft.com/office/word/2010/wordprocessingDrawing" xmlns:wp="http://schemas.openxmlformats.org/drawingml/2006/wordprocessingDrawing" xmlns:w10="urn:schemas-microsoft-com:office:word" xmlns:w="http://schemas.openxmlformats.org/wordprocessingml/2006/main" xmlns:w14="http://schemas.microsoft.com/office/word/2010/wordml" xmlns:w15="http://schemas.microsoft.com/office/word/2012/wordml" xmlns:w16cex="http://schemas.microsoft.com/office/word/2018/wordml/cex" xmlns:w16cid="http://schemas.microsoft.com/office/word/2016/wordml/cid" xmlns:w16="http://schemas.microsoft.com/office/word/2018/wordml" xmlns:w16du="http://schemas.microsoft.com/office/word/2023/wordml/word16du" xmlns:w16sdtdh="http://schemas.microsoft.com/office/word/2020/wordml/sdtdatahash" xmlns:w16se="http://schemas.microsoft.com/office/word/2015/wordml/symex" xmlns:wpg="http://schemas.microsoft.com/office/word/2010/wordprocessingGroup" xmlns:wpi="http://schemas.microsoft.com/office/word/2010/wordprocessingInk" xmlns:wne="http://schemas.microsoft.com/office/word/2006/wordml" xmlns:wps="http://schemas.microsoft.com/office/word/2010/wordprocessingShape" mc:Ignorable="w14 w15 w16se w16cid w16 w16cex w16sdtdh w16du wp14">
   <w:tbl>
     <w:tblPr>
       <w:tblW w:w="0" w:type="auto"/>
@@ -12979,7 +13958,7 @@
 </file>
 
 <file path=word/footer2.xml><?xml version="1.0" encoding="utf-8"?>
-<w:ftr xmlns:wpc="http://schemas.microsoft.com/office/word/2010/wordprocessingCanvas" xmlns:cx="http://schemas.microsoft.com/office/drawing/2014/chartex" xmlns:cx1="http://schemas.microsoft.com/office/drawing/2015/9/8/chartex" xmlns:cx2="http://schemas.microsoft.com/office/drawing/2015/10/21/chartex" xmlns:cx3="http://schemas.microsoft.com/office/drawing/2016/5/9/chartex" xmlns:cx4="http://schemas.microsoft.com/office/drawing/2016/5/10/chartex" xmlns:cx5="http://schemas.microsoft.com/office/drawing/2016/5/11/chartex" xmlns:cx6="http://schemas.microsoft.com/office/drawing/2016/5/12/chartex" xmlns:cx7="http://schemas.microsoft.com/office/drawing/2016/5/13/chartex" xmlns:cx8="http://schemas.microsoft.com/office/drawing/2016/5/14/chartex" xmlns:mc="http://schemas.openxmlformats.org/markup-compatibility/2006" xmlns:aink="http://schemas.microsoft.com/office/drawing/2016/ink" xmlns:am3d="http://schemas.microsoft.com/office/drawing/2017/model3d" xmlns:o="urn:schemas-microsoft-com:office:office" xmlns:oel="http://schemas.microsoft.com/office/2019/extlst" xmlns:r="http://schemas.openxmlformats.org/officeDocument/2006/relationships" xmlns:m="http://schemas.openxmlformats.org/officeDocument/2006/math" xmlns:v="urn:schemas-microsoft-com:vml" xmlns:wp14="http://schemas.microsoft.com/office/word/2010/wordprocessingDrawing" xmlns:wp="http://schemas.openxmlformats.org/drawingml/2006/wordprocessingDrawing" xmlns:w10="urn:schemas-microsoft-com:office:word" xmlns:w="http://schemas.openxmlformats.org/wordprocessingml/2006/main" xmlns:w14="http://schemas.microsoft.com/office/word/2010/wordml" xmlns:w15="http://schemas.microsoft.com/office/word/2012/wordml" xmlns:w16cex="http://schemas.microsoft.com/office/word/2018/wordml/cex" xmlns:w16cid="http://schemas.microsoft.com/office/word/2016/wordml/cid" xmlns:w16="http://schemas.microsoft.com/office/word/2018/wordml" xmlns:w16sdtdh="http://schemas.microsoft.com/office/word/2020/wordml/sdtdatahash" xmlns:w16se="http://schemas.microsoft.com/office/word/2015/wordml/symex" xmlns:wpg="http://schemas.microsoft.com/office/word/2010/wordprocessingGroup" xmlns:wpi="http://schemas.microsoft.com/office/word/2010/wordprocessingInk" xmlns:wne="http://schemas.microsoft.com/office/word/2006/wordml" xmlns:wps="http://schemas.microsoft.com/office/word/2010/wordprocessingShape" mc:Ignorable="w14 w15 w16se w16cid w16 w16cex w16sdtdh wp14">
+<w:ftr xmlns:wpc="http://schemas.microsoft.com/office/word/2010/wordprocessingCanvas" xmlns:cx="http://schemas.microsoft.com/office/drawing/2014/chartex" xmlns:cx1="http://schemas.microsoft.com/office/drawing/2015/9/8/chartex" xmlns:cx2="http://schemas.microsoft.com/office/drawing/2015/10/21/chartex" xmlns:cx3="http://schemas.microsoft.com/office/drawing/2016/5/9/chartex" xmlns:cx4="http://schemas.microsoft.com/office/drawing/2016/5/10/chartex" xmlns:cx5="http://schemas.microsoft.com/office/drawing/2016/5/11/chartex" xmlns:cx6="http://schemas.microsoft.com/office/drawing/2016/5/12/chartex" xmlns:cx7="http://schemas.microsoft.com/office/drawing/2016/5/13/chartex" xmlns:cx8="http://schemas.microsoft.com/office/drawing/2016/5/14/chartex" xmlns:mc="http://schemas.openxmlformats.org/markup-compatibility/2006" xmlns:aink="http://schemas.microsoft.com/office/drawing/2016/ink" xmlns:am3d="http://schemas.microsoft.com/office/drawing/2017/model3d" xmlns:o="urn:schemas-microsoft-com:office:office" xmlns:oel="http://schemas.microsoft.com/office/2019/extlst" xmlns:r="http://schemas.openxmlformats.org/officeDocument/2006/relationships" xmlns:m="http://schemas.openxmlformats.org/officeDocument/2006/math" xmlns:v="urn:schemas-microsoft-com:vml" xmlns:wp14="http://schemas.microsoft.com/office/word/2010/wordprocessingDrawing" xmlns:wp="http://schemas.openxmlformats.org/drawingml/2006/wordprocessingDrawing" xmlns:w10="urn:schemas-microsoft-com:office:word" xmlns:w="http://schemas.openxmlformats.org/wordprocessingml/2006/main" xmlns:w14="http://schemas.microsoft.com/office/word/2010/wordml" xmlns:w15="http://schemas.microsoft.com/office/word/2012/wordml" xmlns:w16cex="http://schemas.microsoft.com/office/word/2018/wordml/cex" xmlns:w16cid="http://schemas.microsoft.com/office/word/2016/wordml/cid" xmlns:w16="http://schemas.microsoft.com/office/word/2018/wordml" xmlns:w16du="http://schemas.microsoft.com/office/word/2023/wordml/word16du" xmlns:w16sdtdh="http://schemas.microsoft.com/office/word/2020/wordml/sdtdatahash" xmlns:w16se="http://schemas.microsoft.com/office/word/2015/wordml/symex" xmlns:wpg="http://schemas.microsoft.com/office/word/2010/wordprocessingGroup" xmlns:wpi="http://schemas.microsoft.com/office/word/2010/wordprocessingInk" xmlns:wne="http://schemas.microsoft.com/office/word/2006/wordml" xmlns:wps="http://schemas.microsoft.com/office/word/2010/wordprocessingShape" mc:Ignorable="w14 w15 w16se w16cid w16 w16cex w16sdtdh w16du wp14">
   <w:p>
     <w:pPr>
       <w:pStyle w:val="Rodap"/>
@@ -12997,7 +13976,7 @@
 </file>
 
 <file path=word/footer3.xml><?xml version="1.0" encoding="utf-8"?>
-<w:ftr xmlns:wpc="http://schemas.microsoft.com/office/word/2010/wordprocessingCanvas" xmlns:cx="http://schemas.microsoft.com/office/drawing/2014/chartex" xmlns:cx1="http://schemas.microsoft.com/office/drawing/2015/9/8/chartex" xmlns:cx2="http://schemas.microsoft.com/office/drawing/2015/10/21/chartex" xmlns:cx3="http://schemas.microsoft.com/office/drawing/2016/5/9/chartex" xmlns:cx4="http://schemas.microsoft.com/office/drawing/2016/5/10/chartex" xmlns:cx5="http://schemas.microsoft.com/office/drawing/2016/5/11/chartex" xmlns:cx6="http://schemas.microsoft.com/office/drawing/2016/5/12/chartex" xmlns:cx7="http://schemas.microsoft.com/office/drawing/2016/5/13/chartex" xmlns:cx8="http://schemas.microsoft.com/office/drawing/2016/5/14/chartex" xmlns:mc="http://schemas.openxmlformats.org/markup-compatibility/2006" xmlns:aink="http://schemas.microsoft.com/office/drawing/2016/ink" xmlns:am3d="http://schemas.microsoft.com/office/drawing/2017/model3d" xmlns:o="urn:schemas-microsoft-com:office:office" xmlns:oel="http://schemas.microsoft.com/office/2019/extlst" xmlns:r="http://schemas.openxmlformats.org/officeDocument/2006/relationships" xmlns:m="http://schemas.openxmlformats.org/officeDocument/2006/math" xmlns:v="urn:schemas-microsoft-com:vml" xmlns:wp14="http://schemas.microsoft.com/office/word/2010/wordprocessingDrawing" xmlns:wp="http://schemas.openxmlformats.org/drawingml/2006/wordprocessingDrawing" xmlns:w10="urn:schemas-microsoft-com:office:word" xmlns:w="http://schemas.openxmlformats.org/wordprocessingml/2006/main" xmlns:w14="http://schemas.microsoft.com/office/word/2010/wordml" xmlns:w15="http://schemas.microsoft.com/office/word/2012/wordml" xmlns:w16cex="http://schemas.microsoft.com/office/word/2018/wordml/cex" xmlns:w16cid="http://schemas.microsoft.com/office/word/2016/wordml/cid" xmlns:w16="http://schemas.microsoft.com/office/word/2018/wordml" xmlns:w16sdtdh="http://schemas.microsoft.com/office/word/2020/wordml/sdtdatahash" xmlns:w16se="http://schemas.microsoft.com/office/word/2015/wordml/symex" xmlns:wpg="http://schemas.microsoft.com/office/word/2010/wordprocessingGroup" xmlns:wpi="http://schemas.microsoft.com/office/word/2010/wordprocessingInk" xmlns:wne="http://schemas.microsoft.com/office/word/2006/wordml" xmlns:wps="http://schemas.microsoft.com/office/word/2010/wordprocessingShape" mc:Ignorable="w14 w15 w16se w16cid w16 w16cex w16sdtdh wp14">
+<w:ftr xmlns:wpc="http://schemas.microsoft.com/office/word/2010/wordprocessingCanvas" xmlns:cx="http://schemas.microsoft.com/office/drawing/2014/chartex" xmlns:cx1="http://schemas.microsoft.com/office/drawing/2015/9/8/chartex" xmlns:cx2="http://schemas.microsoft.com/office/drawing/2015/10/21/chartex" xmlns:cx3="http://schemas.microsoft.com/office/drawing/2016/5/9/chartex" xmlns:cx4="http://schemas.microsoft.com/office/drawing/2016/5/10/chartex" xmlns:cx5="http://schemas.microsoft.com/office/drawing/2016/5/11/chartex" xmlns:cx6="http://schemas.microsoft.com/office/drawing/2016/5/12/chartex" xmlns:cx7="http://schemas.microsoft.com/office/drawing/2016/5/13/chartex" xmlns:cx8="http://schemas.microsoft.com/office/drawing/2016/5/14/chartex" xmlns:mc="http://schemas.openxmlformats.org/markup-compatibility/2006" xmlns:aink="http://schemas.microsoft.com/office/drawing/2016/ink" xmlns:am3d="http://schemas.microsoft.com/office/drawing/2017/model3d" xmlns:o="urn:schemas-microsoft-com:office:office" xmlns:oel="http://schemas.microsoft.com/office/2019/extlst" xmlns:r="http://schemas.openxmlformats.org/officeDocument/2006/relationships" xmlns:m="http://schemas.openxmlformats.org/officeDocument/2006/math" xmlns:v="urn:schemas-microsoft-com:vml" xmlns:wp14="http://schemas.microsoft.com/office/word/2010/wordprocessingDrawing" xmlns:wp="http://schemas.openxmlformats.org/drawingml/2006/wordprocessingDrawing" xmlns:w10="urn:schemas-microsoft-com:office:word" xmlns:w="http://schemas.openxmlformats.org/wordprocessingml/2006/main" xmlns:w14="http://schemas.microsoft.com/office/word/2010/wordml" xmlns:w15="http://schemas.microsoft.com/office/word/2012/wordml" xmlns:w16cex="http://schemas.microsoft.com/office/word/2018/wordml/cex" xmlns:w16cid="http://schemas.microsoft.com/office/word/2016/wordml/cid" xmlns:w16="http://schemas.microsoft.com/office/word/2018/wordml" xmlns:w16du="http://schemas.microsoft.com/office/word/2023/wordml/word16du" xmlns:w16sdtdh="http://schemas.microsoft.com/office/word/2020/wordml/sdtdatahash" xmlns:w16se="http://schemas.microsoft.com/office/word/2015/wordml/symex" xmlns:wpg="http://schemas.microsoft.com/office/word/2010/wordprocessingGroup" xmlns:wpi="http://schemas.microsoft.com/office/word/2010/wordprocessingInk" xmlns:wne="http://schemas.microsoft.com/office/word/2006/wordml" xmlns:wps="http://schemas.microsoft.com/office/word/2010/wordprocessingShape" mc:Ignorable="w14 w15 w16se w16cid w16 w16cex w16sdtdh w16du wp14">
   <w:sdt>
     <w:sdtPr>
       <w:id w:val="-419943689"/>
@@ -13158,7 +14137,7 @@
 </file>
 
 <file path=word/footnotes.xml><?xml version="1.0" encoding="utf-8"?>
-<w:footnotes xmlns:wpc="http://schemas.microsoft.com/office/word/2010/wordprocessingCanvas" xmlns:cx="http://schemas.microsoft.com/office/drawing/2014/chartex" xmlns:cx1="http://schemas.microsoft.com/office/drawing/2015/9/8/chartex" xmlns:cx2="http://schemas.microsoft.com/office/drawing/2015/10/21/chartex" xmlns:cx3="http://schemas.microsoft.com/office/drawing/2016/5/9/chartex" xmlns:cx4="http://schemas.microsoft.com/office/drawing/2016/5/10/chartex" xmlns:cx5="http://schemas.microsoft.com/office/drawing/2016/5/11/chartex" xmlns:cx6="http://schemas.microsoft.com/office/drawing/2016/5/12/chartex" xmlns:cx7="http://schemas.microsoft.com/office/drawing/2016/5/13/chartex" xmlns:cx8="http://schemas.microsoft.com/office/drawing/2016/5/14/chartex" xmlns:mc="http://schemas.openxmlformats.org/markup-compatibility/2006" xmlns:aink="http://schemas.microsoft.com/office/drawing/2016/ink" xmlns:am3d="http://schemas.microsoft.com/office/drawing/2017/model3d" xmlns:o="urn:schemas-microsoft-com:office:office" xmlns:oel="http://schemas.microsoft.com/office/2019/extlst" xmlns:r="http://schemas.openxmlformats.org/officeDocument/2006/relationships" xmlns:m="http://schemas.openxmlformats.org/officeDocument/2006/math" xmlns:v="urn:schemas-microsoft-com:vml" xmlns:wp14="http://schemas.microsoft.com/office/word/2010/wordprocessingDrawing" xmlns:wp="http://schemas.openxmlformats.org/drawingml/2006/wordprocessingDrawing" xmlns:w10="urn:schemas-microsoft-com:office:word" xmlns:w="http://schemas.openxmlformats.org/wordprocessingml/2006/main" xmlns:w14="http://schemas.microsoft.com/office/word/2010/wordml" xmlns:w15="http://schemas.microsoft.com/office/word/2012/wordml" xmlns:w16cex="http://schemas.microsoft.com/office/word/2018/wordml/cex" xmlns:w16cid="http://schemas.microsoft.com/office/word/2016/wordml/cid" xmlns:w16="http://schemas.microsoft.com/office/word/2018/wordml" xmlns:w16sdtdh="http://schemas.microsoft.com/office/word/2020/wordml/sdtdatahash" xmlns:w16se="http://schemas.microsoft.com/office/word/2015/wordml/symex" xmlns:wpg="http://schemas.microsoft.com/office/word/2010/wordprocessingGroup" xmlns:wpi="http://schemas.microsoft.com/office/word/2010/wordprocessingInk" xmlns:wne="http://schemas.microsoft.com/office/word/2006/wordml" xmlns:wps="http://schemas.microsoft.com/office/word/2010/wordprocessingShape" mc:Ignorable="w14 w15 w16se w16cid w16 w16cex w16sdtdh wp14">
+<w:footnotes xmlns:wpc="http://schemas.microsoft.com/office/word/2010/wordprocessingCanvas" xmlns:cx="http://schemas.microsoft.com/office/drawing/2014/chartex" xmlns:cx1="http://schemas.microsoft.com/office/drawing/2015/9/8/chartex" xmlns:cx2="http://schemas.microsoft.com/office/drawing/2015/10/21/chartex" xmlns:cx3="http://schemas.microsoft.com/office/drawing/2016/5/9/chartex" xmlns:cx4="http://schemas.microsoft.com/office/drawing/2016/5/10/chartex" xmlns:cx5="http://schemas.microsoft.com/office/drawing/2016/5/11/chartex" xmlns:cx6="http://schemas.microsoft.com/office/drawing/2016/5/12/chartex" xmlns:cx7="http://schemas.microsoft.com/office/drawing/2016/5/13/chartex" xmlns:cx8="http://schemas.microsoft.com/office/drawing/2016/5/14/chartex" xmlns:mc="http://schemas.openxmlformats.org/markup-compatibility/2006" xmlns:aink="http://schemas.microsoft.com/office/drawing/2016/ink" xmlns:am3d="http://schemas.microsoft.com/office/drawing/2017/model3d" xmlns:o="urn:schemas-microsoft-com:office:office" xmlns:oel="http://schemas.microsoft.com/office/2019/extlst" xmlns:r="http://schemas.openxmlformats.org/officeDocument/2006/relationships" xmlns:m="http://schemas.openxmlformats.org/officeDocument/2006/math" xmlns:v="urn:schemas-microsoft-com:vml" xmlns:wp14="http://schemas.microsoft.com/office/word/2010/wordprocessingDrawing" xmlns:wp="http://schemas.openxmlformats.org/drawingml/2006/wordprocessingDrawing" xmlns:w10="urn:schemas-microsoft-com:office:word" xmlns:w="http://schemas.openxmlformats.org/wordprocessingml/2006/main" xmlns:w14="http://schemas.microsoft.com/office/word/2010/wordml" xmlns:w15="http://schemas.microsoft.com/office/word/2012/wordml" xmlns:w16cex="http://schemas.microsoft.com/office/word/2018/wordml/cex" xmlns:w16cid="http://schemas.microsoft.com/office/word/2016/wordml/cid" xmlns:w16="http://schemas.microsoft.com/office/word/2018/wordml" xmlns:w16du="http://schemas.microsoft.com/office/word/2023/wordml/word16du" xmlns:w16sdtdh="http://schemas.microsoft.com/office/word/2020/wordml/sdtdatahash" xmlns:w16se="http://schemas.microsoft.com/office/word/2015/wordml/symex" xmlns:wpg="http://schemas.microsoft.com/office/word/2010/wordprocessingGroup" xmlns:wpi="http://schemas.microsoft.com/office/word/2010/wordprocessingInk" xmlns:wne="http://schemas.microsoft.com/office/word/2006/wordml" xmlns:wps="http://schemas.microsoft.com/office/word/2010/wordprocessingShape" mc:Ignorable="w14 w15 w16se w16cid w16 w16cex w16sdtdh w16du wp14">
   <w:footnote w:type="separator" w:id="-1">
     <w:p>
       <w:pPr>
@@ -13183,7 +14162,7 @@
 </file>
 
 <file path=word/header1.xml><?xml version="1.0" encoding="utf-8"?>
-<w:hdr xmlns:wpc="http://schemas.microsoft.com/office/word/2010/wordprocessingCanvas" xmlns:cx="http://schemas.microsoft.com/office/drawing/2014/chartex" xmlns:cx1="http://schemas.microsoft.com/office/drawing/2015/9/8/chartex" xmlns:cx2="http://schemas.microsoft.com/office/drawing/2015/10/21/chartex" xmlns:cx3="http://schemas.microsoft.com/office/drawing/2016/5/9/chartex" xmlns:cx4="http://schemas.microsoft.com/office/drawing/2016/5/10/chartex" xmlns:cx5="http://schemas.microsoft.com/office/drawing/2016/5/11/chartex" xmlns:cx6="http://schemas.microsoft.com/office/drawing/2016/5/12/chartex" xmlns:cx7="http://schemas.microsoft.com/office/drawing/2016/5/13/chartex" xmlns:cx8="http://schemas.microsoft.com/office/drawing/2016/5/14/chartex" xmlns:mc="http://schemas.openxmlformats.org/markup-compatibility/2006" xmlns:aink="http://schemas.microsoft.com/office/drawing/2016/ink" xmlns:am3d="http://schemas.microsoft.com/office/drawing/2017/model3d" xmlns:o="urn:schemas-microsoft-com:office:office" xmlns:oel="http://schemas.microsoft.com/office/2019/extlst" xmlns:r="http://schemas.openxmlformats.org/officeDocument/2006/relationships" xmlns:m="http://schemas.openxmlformats.org/officeDocument/2006/math" xmlns:v="urn:schemas-microsoft-com:vml" xmlns:wp14="http://schemas.microsoft.com/office/word/2010/wordprocessingDrawing" xmlns:wp="http://schemas.openxmlformats.org/drawingml/2006/wordprocessingDrawing" xmlns:w10="urn:schemas-microsoft-com:office:word" xmlns:w="http://schemas.openxmlformats.org/wordprocessingml/2006/main" xmlns:w14="http://schemas.microsoft.com/office/word/2010/wordml" xmlns:w15="http://schemas.microsoft.com/office/word/2012/wordml" xmlns:w16cex="http://schemas.microsoft.com/office/word/2018/wordml/cex" xmlns:w16cid="http://schemas.microsoft.com/office/word/2016/wordml/cid" xmlns:w16="http://schemas.microsoft.com/office/word/2018/wordml" xmlns:w16sdtdh="http://schemas.microsoft.com/office/word/2020/wordml/sdtdatahash" xmlns:w16se="http://schemas.microsoft.com/office/word/2015/wordml/symex" xmlns:wpg="http://schemas.microsoft.com/office/word/2010/wordprocessingGroup" xmlns:wpi="http://schemas.microsoft.com/office/word/2010/wordprocessingInk" xmlns:wne="http://schemas.microsoft.com/office/word/2006/wordml" xmlns:wps="http://schemas.microsoft.com/office/word/2010/wordprocessingShape" mc:Ignorable="w14 w15 w16se w16cid w16 w16cex w16sdtdh wp14">
+<w:hdr xmlns:wpc="http://schemas.microsoft.com/office/word/2010/wordprocessingCanvas" xmlns:cx="http://schemas.microsoft.com/office/drawing/2014/chartex" xmlns:cx1="http://schemas.microsoft.com/office/drawing/2015/9/8/chartex" xmlns:cx2="http://schemas.microsoft.com/office/drawing/2015/10/21/chartex" xmlns:cx3="http://schemas.microsoft.com/office/drawing/2016/5/9/chartex" xmlns:cx4="http://schemas.microsoft.com/office/drawing/2016/5/10/chartex" xmlns:cx5="http://schemas.microsoft.com/office/drawing/2016/5/11/chartex" xmlns:cx6="http://schemas.microsoft.com/office/drawing/2016/5/12/chartex" xmlns:cx7="http://schemas.microsoft.com/office/drawing/2016/5/13/chartex" xmlns:cx8="http://schemas.microsoft.com/office/drawing/2016/5/14/chartex" xmlns:mc="http://schemas.openxmlformats.org/markup-compatibility/2006" xmlns:aink="http://schemas.microsoft.com/office/drawing/2016/ink" xmlns:am3d="http://schemas.microsoft.com/office/drawing/2017/model3d" xmlns:o="urn:schemas-microsoft-com:office:office" xmlns:oel="http://schemas.microsoft.com/office/2019/extlst" xmlns:r="http://schemas.openxmlformats.org/officeDocument/2006/relationships" xmlns:m="http://schemas.openxmlformats.org/officeDocument/2006/math" xmlns:v="urn:schemas-microsoft-com:vml" xmlns:wp14="http://schemas.microsoft.com/office/word/2010/wordprocessingDrawing" xmlns:wp="http://schemas.openxmlformats.org/drawingml/2006/wordprocessingDrawing" xmlns:w10="urn:schemas-microsoft-com:office:word" xmlns:w="http://schemas.openxmlformats.org/wordprocessingml/2006/main" xmlns:w14="http://schemas.microsoft.com/office/word/2010/wordml" xmlns:w15="http://schemas.microsoft.com/office/word/2012/wordml" xmlns:w16cex="http://schemas.microsoft.com/office/word/2018/wordml/cex" xmlns:w16cid="http://schemas.microsoft.com/office/word/2016/wordml/cid" xmlns:w16="http://schemas.microsoft.com/office/word/2018/wordml" xmlns:w16du="http://schemas.microsoft.com/office/word/2023/wordml/word16du" xmlns:w16sdtdh="http://schemas.microsoft.com/office/word/2020/wordml/sdtdatahash" xmlns:w16se="http://schemas.microsoft.com/office/word/2015/wordml/symex" xmlns:wpg="http://schemas.microsoft.com/office/word/2010/wordprocessingGroup" xmlns:wpi="http://schemas.microsoft.com/office/word/2010/wordprocessingInk" xmlns:wne="http://schemas.microsoft.com/office/word/2006/wordml" xmlns:wps="http://schemas.microsoft.com/office/word/2010/wordprocessingShape" mc:Ignorable="w14 w15 w16se w16cid w16 w16cex w16sdtdh w16du wp14">
   <w:tbl>
     <w:tblPr>
       <w:tblW w:w="0" w:type="auto"/>
@@ -13244,7 +14223,7 @@
 </file>
 
 <file path=word/header2.xml><?xml version="1.0" encoding="utf-8"?>
-<w:hdr xmlns:wpc="http://schemas.microsoft.com/office/word/2010/wordprocessingCanvas" xmlns:cx="http://schemas.microsoft.com/office/drawing/2014/chartex" xmlns:cx1="http://schemas.microsoft.com/office/drawing/2015/9/8/chartex" xmlns:cx2="http://schemas.microsoft.com/office/drawing/2015/10/21/chartex" xmlns:cx3="http://schemas.microsoft.com/office/drawing/2016/5/9/chartex" xmlns:cx4="http://schemas.microsoft.com/office/drawing/2016/5/10/chartex" xmlns:cx5="http://schemas.microsoft.com/office/drawing/2016/5/11/chartex" xmlns:cx6="http://schemas.microsoft.com/office/drawing/2016/5/12/chartex" xmlns:cx7="http://schemas.microsoft.com/office/drawing/2016/5/13/chartex" xmlns:cx8="http://schemas.microsoft.com/office/drawing/2016/5/14/chartex" xmlns:mc="http://schemas.openxmlformats.org/markup-compatibility/2006" xmlns:aink="http://schemas.microsoft.com/office/drawing/2016/ink" xmlns:am3d="http://schemas.microsoft.com/office/drawing/2017/model3d" xmlns:o="urn:schemas-microsoft-com:office:office" xmlns:oel="http://schemas.microsoft.com/office/2019/extlst" xmlns:r="http://schemas.openxmlformats.org/officeDocument/2006/relationships" xmlns:m="http://schemas.openxmlformats.org/officeDocument/2006/math" xmlns:v="urn:schemas-microsoft-com:vml" xmlns:wp14="http://schemas.microsoft.com/office/word/2010/wordprocessingDrawing" xmlns:wp="http://schemas.openxmlformats.org/drawingml/2006/wordprocessingDrawing" xmlns:w10="urn:schemas-microsoft-com:office:word" xmlns:w="http://schemas.openxmlformats.org/wordprocessingml/2006/main" xmlns:w14="http://schemas.microsoft.com/office/word/2010/wordml" xmlns:w15="http://schemas.microsoft.com/office/word/2012/wordml" xmlns:w16cex="http://schemas.microsoft.com/office/word/2018/wordml/cex" xmlns:w16cid="http://schemas.microsoft.com/office/word/2016/wordml/cid" xmlns:w16="http://schemas.microsoft.com/office/word/2018/wordml" xmlns:w16sdtdh="http://schemas.microsoft.com/office/word/2020/wordml/sdtdatahash" xmlns:w16se="http://schemas.microsoft.com/office/word/2015/wordml/symex" xmlns:wpg="http://schemas.microsoft.com/office/word/2010/wordprocessingGroup" xmlns:wpi="http://schemas.microsoft.com/office/word/2010/wordprocessingInk" xmlns:wne="http://schemas.microsoft.com/office/word/2006/wordml" xmlns:wps="http://schemas.microsoft.com/office/word/2010/wordprocessingShape" mc:Ignorable="w14 w15 w16se w16cid w16 w16cex w16sdtdh wp14">
+<w:hdr xmlns:wpc="http://schemas.microsoft.com/office/word/2010/wordprocessingCanvas" xmlns:cx="http://schemas.microsoft.com/office/drawing/2014/chartex" xmlns:cx1="http://schemas.microsoft.com/office/drawing/2015/9/8/chartex" xmlns:cx2="http://schemas.microsoft.com/office/drawing/2015/10/21/chartex" xmlns:cx3="http://schemas.microsoft.com/office/drawing/2016/5/9/chartex" xmlns:cx4="http://schemas.microsoft.com/office/drawing/2016/5/10/chartex" xmlns:cx5="http://schemas.microsoft.com/office/drawing/2016/5/11/chartex" xmlns:cx6="http://schemas.microsoft.com/office/drawing/2016/5/12/chartex" xmlns:cx7="http://schemas.microsoft.com/office/drawing/2016/5/13/chartex" xmlns:cx8="http://schemas.microsoft.com/office/drawing/2016/5/14/chartex" xmlns:mc="http://schemas.openxmlformats.org/markup-compatibility/2006" xmlns:aink="http://schemas.microsoft.com/office/drawing/2016/ink" xmlns:am3d="http://schemas.microsoft.com/office/drawing/2017/model3d" xmlns:o="urn:schemas-microsoft-com:office:office" xmlns:oel="http://schemas.microsoft.com/office/2019/extlst" xmlns:r="http://schemas.openxmlformats.org/officeDocument/2006/relationships" xmlns:m="http://schemas.openxmlformats.org/officeDocument/2006/math" xmlns:v="urn:schemas-microsoft-com:vml" xmlns:wp14="http://schemas.microsoft.com/office/word/2010/wordprocessingDrawing" xmlns:wp="http://schemas.openxmlformats.org/drawingml/2006/wordprocessingDrawing" xmlns:w10="urn:schemas-microsoft-com:office:word" xmlns:w="http://schemas.openxmlformats.org/wordprocessingml/2006/main" xmlns:w14="http://schemas.microsoft.com/office/word/2010/wordml" xmlns:w15="http://schemas.microsoft.com/office/word/2012/wordml" xmlns:w16cex="http://schemas.microsoft.com/office/word/2018/wordml/cex" xmlns:w16cid="http://schemas.microsoft.com/office/word/2016/wordml/cid" xmlns:w16="http://schemas.microsoft.com/office/word/2018/wordml" xmlns:w16du="http://schemas.microsoft.com/office/word/2023/wordml/word16du" xmlns:w16sdtdh="http://schemas.microsoft.com/office/word/2020/wordml/sdtdatahash" xmlns:w16se="http://schemas.microsoft.com/office/word/2015/wordml/symex" xmlns:wpg="http://schemas.microsoft.com/office/word/2010/wordprocessingGroup" xmlns:wpi="http://schemas.microsoft.com/office/word/2010/wordprocessingInk" xmlns:wne="http://schemas.microsoft.com/office/word/2006/wordml" xmlns:wps="http://schemas.microsoft.com/office/word/2010/wordprocessingShape" mc:Ignorable="w14 w15 w16se w16cid w16 w16cex w16sdtdh w16du wp14">
   <w:tbl>
     <w:tblPr>
       <w:tblStyle w:val="Tabelacomgrade"/>
@@ -13536,7 +14515,7 @@
 </file>
 
 <file path=word/numbering.xml><?xml version="1.0" encoding="utf-8"?>
-<w:numbering xmlns:wpc="http://schemas.microsoft.com/office/word/2010/wordprocessingCanvas" xmlns:cx="http://schemas.microsoft.com/office/drawing/2014/chartex" xmlns:cx1="http://schemas.microsoft.com/office/drawing/2015/9/8/chartex" xmlns:cx2="http://schemas.microsoft.com/office/drawing/2015/10/21/chartex" xmlns:cx3="http://schemas.microsoft.com/office/drawing/2016/5/9/chartex" xmlns:cx4="http://schemas.microsoft.com/office/drawing/2016/5/10/chartex" xmlns:cx5="http://schemas.microsoft.com/office/drawing/2016/5/11/chartex" xmlns:cx6="http://schemas.microsoft.com/office/drawing/2016/5/12/chartex" xmlns:cx7="http://schemas.microsoft.com/office/drawing/2016/5/13/chartex" xmlns:cx8="http://schemas.microsoft.com/office/drawing/2016/5/14/chartex" xmlns:mc="http://schemas.openxmlformats.org/markup-compatibility/2006" xmlns:aink="http://schemas.microsoft.com/office/drawing/2016/ink" xmlns:am3d="http://schemas.microsoft.com/office/drawing/2017/model3d" xmlns:o="urn:schemas-microsoft-com:office:office" xmlns:oel="http://schemas.microsoft.com/office/2019/extlst" xmlns:r="http://schemas.openxmlformats.org/officeDocument/2006/relationships" xmlns:m="http://schemas.openxmlformats.org/officeDocument/2006/math" xmlns:v="urn:schemas-microsoft-com:vml" xmlns:wp14="http://schemas.microsoft.com/office/word/2010/wordprocessingDrawing" xmlns:wp="http://schemas.openxmlformats.org/drawingml/2006/wordprocessingDrawing" xmlns:w10="urn:schemas-microsoft-com:office:word" xmlns:w="http://schemas.openxmlformats.org/wordprocessingml/2006/main" xmlns:w14="http://schemas.microsoft.com/office/word/2010/wordml" xmlns:w15="http://schemas.microsoft.com/office/word/2012/wordml" xmlns:w16cex="http://schemas.microsoft.com/office/word/2018/wordml/cex" xmlns:w16cid="http://schemas.microsoft.com/office/word/2016/wordml/cid" xmlns:w16="http://schemas.microsoft.com/office/word/2018/wordml" xmlns:w16sdtdh="http://schemas.microsoft.com/office/word/2020/wordml/sdtdatahash" xmlns:w16se="http://schemas.microsoft.com/office/word/2015/wordml/symex" xmlns:wpg="http://schemas.microsoft.com/office/word/2010/wordprocessingGroup" xmlns:wpi="http://schemas.microsoft.com/office/word/2010/wordprocessingInk" xmlns:wne="http://schemas.microsoft.com/office/word/2006/wordml" xmlns:wps="http://schemas.microsoft.com/office/word/2010/wordprocessingShape" mc:Ignorable="w14 w15 w16se w16cid w16 w16cex w16sdtdh wp14">
+<w:numbering xmlns:wpc="http://schemas.microsoft.com/office/word/2010/wordprocessingCanvas" xmlns:cx="http://schemas.microsoft.com/office/drawing/2014/chartex" xmlns:cx1="http://schemas.microsoft.com/office/drawing/2015/9/8/chartex" xmlns:cx2="http://schemas.microsoft.com/office/drawing/2015/10/21/chartex" xmlns:cx3="http://schemas.microsoft.com/office/drawing/2016/5/9/chartex" xmlns:cx4="http://schemas.microsoft.com/office/drawing/2016/5/10/chartex" xmlns:cx5="http://schemas.microsoft.com/office/drawing/2016/5/11/chartex" xmlns:cx6="http://schemas.microsoft.com/office/drawing/2016/5/12/chartex" xmlns:cx7="http://schemas.microsoft.com/office/drawing/2016/5/13/chartex" xmlns:cx8="http://schemas.microsoft.com/office/drawing/2016/5/14/chartex" xmlns:mc="http://schemas.openxmlformats.org/markup-compatibility/2006" xmlns:aink="http://schemas.microsoft.com/office/drawing/2016/ink" xmlns:am3d="http://schemas.microsoft.com/office/drawing/2017/model3d" xmlns:o="urn:schemas-microsoft-com:office:office" xmlns:oel="http://schemas.microsoft.com/office/2019/extlst" xmlns:r="http://schemas.openxmlformats.org/officeDocument/2006/relationships" xmlns:m="http://schemas.openxmlformats.org/officeDocument/2006/math" xmlns:v="urn:schemas-microsoft-com:vml" xmlns:wp14="http://schemas.microsoft.com/office/word/2010/wordprocessingDrawing" xmlns:wp="http://schemas.openxmlformats.org/drawingml/2006/wordprocessingDrawing" xmlns:w10="urn:schemas-microsoft-com:office:word" xmlns:w="http://schemas.openxmlformats.org/wordprocessingml/2006/main" xmlns:w14="http://schemas.microsoft.com/office/word/2010/wordml" xmlns:w15="http://schemas.microsoft.com/office/word/2012/wordml" xmlns:w16cex="http://schemas.microsoft.com/office/word/2018/wordml/cex" xmlns:w16cid="http://schemas.microsoft.com/office/word/2016/wordml/cid" xmlns:w16="http://schemas.microsoft.com/office/word/2018/wordml" xmlns:w16du="http://schemas.microsoft.com/office/word/2023/wordml/word16du" xmlns:w16sdtdh="http://schemas.microsoft.com/office/word/2020/wordml/sdtdatahash" xmlns:w16se="http://schemas.microsoft.com/office/word/2015/wordml/symex" xmlns:wpg="http://schemas.microsoft.com/office/word/2010/wordprocessingGroup" xmlns:wpi="http://schemas.microsoft.com/office/word/2010/wordprocessingInk" xmlns:wne="http://schemas.microsoft.com/office/word/2006/wordml" xmlns:wps="http://schemas.microsoft.com/office/word/2010/wordprocessingShape" mc:Ignorable="w14 w15 w16se w16cid w16 w16cex w16sdtdh w16du wp14">
   <w:abstractNum w:abstractNumId="0" w15:restartNumberingAfterBreak="0">
     <w:nsid w:val="010B22D1"/>
     <w:multiLevelType w:val="multilevel"/>
@@ -14655,7 +15634,7 @@
 </file>
 
 <file path=word/styles.xml><?xml version="1.0" encoding="utf-8"?>
-<w:styles xmlns:mc="http://schemas.openxmlformats.org/markup-compatibility/2006" xmlns:r="http://schemas.openxmlformats.org/officeDocument/2006/relationships" xmlns:w="http://schemas.openxmlformats.org/wordprocessingml/2006/main" xmlns:w14="http://schemas.microsoft.com/office/word/2010/wordml" xmlns:w15="http://schemas.microsoft.com/office/word/2012/wordml" xmlns:w16cex="http://schemas.microsoft.com/office/word/2018/wordml/cex" xmlns:w16cid="http://schemas.microsoft.com/office/word/2016/wordml/cid" xmlns:w16="http://schemas.microsoft.com/office/word/2018/wordml" xmlns:w16sdtdh="http://schemas.microsoft.com/office/word/2020/wordml/sdtdatahash" xmlns:w16se="http://schemas.microsoft.com/office/word/2015/wordml/symex" mc:Ignorable="w14 w15 w16se w16cid w16 w16cex w16sdtdh">
+<w:styles xmlns:mc="http://schemas.openxmlformats.org/markup-compatibility/2006" xmlns:r="http://schemas.openxmlformats.org/officeDocument/2006/relationships" xmlns:w="http://schemas.openxmlformats.org/wordprocessingml/2006/main" xmlns:w14="http://schemas.microsoft.com/office/word/2010/wordml" xmlns:w15="http://schemas.microsoft.com/office/word/2012/wordml" xmlns:w16cex="http://schemas.microsoft.com/office/word/2018/wordml/cex" xmlns:w16cid="http://schemas.microsoft.com/office/word/2016/wordml/cid" xmlns:w16="http://schemas.microsoft.com/office/word/2018/wordml" xmlns:w16du="http://schemas.microsoft.com/office/word/2023/wordml/word16du" xmlns:w16sdtdh="http://schemas.microsoft.com/office/word/2020/wordml/sdtdatahash" xmlns:w16se="http://schemas.microsoft.com/office/word/2015/wordml/symex" mc:Ignorable="w14 w15 w16se w16cid w16 w16cex w16sdtdh w16du">
   <w:docDefaults>
     <w:rPrDefault>
       <w:rPr>
@@ -16104,6 +17083,10 @@
 </file>
 
 <file path=customXml/item1.xml><?xml version="1.0" encoding="utf-8"?>
+<b:Sources xmlns:b="http://schemas.openxmlformats.org/officeDocument/2006/bibliography" xmlns="http://schemas.openxmlformats.org/officeDocument/2006/bibliography" SelectedStyle="\APASixthEditionOfficeOnline.xsl" StyleName="APA" Version="6"/>
+</file>
+
+<file path=customXml/item2.xml><?xml version="1.0" encoding="utf-8"?>
 <s:customData xmlns="http://www.wps.cn/officeDocument/2013/wpsCustomData" xmlns:s="http://www.wps.cn/officeDocument/2013/wpsCustomData">
   <customSectProps>
     <customSectPr/>
@@ -16118,22 +17101,18 @@
 </s:customData>
 </file>
 
-<file path=customXml/item2.xml><?xml version="1.0" encoding="utf-8"?>
-<b:Sources xmlns:b="http://schemas.openxmlformats.org/officeDocument/2006/bibliography" xmlns="http://schemas.openxmlformats.org/officeDocument/2006/bibliography" SelectedStyle="\APASixthEditionOfficeOnline.xsl" StyleName="APA" Version="6"/>
+<file path=customXml/itemProps1.xml><?xml version="1.0" encoding="utf-8"?>
+<ds:datastoreItem xmlns:ds="http://schemas.openxmlformats.org/officeDocument/2006/customXml" ds:itemID="{60CBFFD8-474A-43DA-A050-97A09E98E8C6}">
+  <ds:schemaRefs>
+    <ds:schemaRef ds:uri="http://schemas.openxmlformats.org/officeDocument/2006/bibliography"/>
+  </ds:schemaRefs>
+</ds:datastoreItem>
 </file>
 
-<file path=customXml/itemProps1.xml><?xml version="1.0" encoding="utf-8"?>
+<file path=customXml/itemProps2.xml><?xml version="1.0" encoding="utf-8"?>
 <ds:datastoreItem xmlns:ds="http://schemas.openxmlformats.org/officeDocument/2006/customXml" ds:itemID="{B1977F7D-205B-4081-913C-38D41E755F92}">
   <ds:schemaRefs>
     <ds:schemaRef ds:uri="http://www.wps.cn/officeDocument/2013/wpsCustomData"/>
   </ds:schemaRefs>
 </ds:datastoreItem>
-</file>
-
-<file path=customXml/itemProps2.xml><?xml version="1.0" encoding="utf-8"?>
-<ds:datastoreItem xmlns:ds="http://schemas.openxmlformats.org/officeDocument/2006/customXml" ds:itemID="{60CBFFD8-474A-43DA-A050-97A09E98E8C6}">
-  <ds:schemaRefs>
-    <ds:schemaRef ds:uri="http://schemas.openxmlformats.org/officeDocument/2006/bibliography"/>
-  </ds:schemaRefs>
-</ds:datastoreItem>
 </file>
</xml_diff>